<commit_message>
Subindo versão final dos documentos principais
</commit_message>
<xml_diff>
--- a/Documentacao_Luminar_Oficial.docx
+++ b/Documentacao_Luminar_Oficial.docx
@@ -23,12 +23,14 @@
       <w:pPr>
         <w:pStyle w:val="Ttulo1"/>
       </w:pPr>
+      <w:bookmarkStart w:id="1" w:name="_Toc121486504"/>
       <w:r>
         <w:t>Documentação do projeto:</w:t>
       </w:r>
       <w:r>
         <w:t xml:space="preserve"> Luminar</w:t>
       </w:r>
+      <w:bookmarkEnd w:id="1"/>
     </w:p>
     <w:p/>
     <w:p/>
@@ -37,9 +39,11 @@
       <w:pPr>
         <w:pStyle w:val="Ttulo2"/>
       </w:pPr>
+      <w:bookmarkStart w:id="2" w:name="_Toc121486505"/>
       <w:r>
         <w:t>Grupo 8</w:t>
       </w:r>
+      <w:bookmarkEnd w:id="2"/>
     </w:p>
     <w:p>
       <w:pPr>
@@ -73,18 +77,8 @@
           <w:sz w:val="24"/>
           <w:szCs w:val="24"/>
         </w:rPr>
-        <w:t xml:space="preserve"> Hara </w:t>
-      </w:r>
-      <w:proofErr w:type="spellStart"/>
-      <w:r>
-        <w:rPr>
-          <w:color w:val="auto"/>
-          <w:sz w:val="24"/>
-          <w:szCs w:val="24"/>
-        </w:rPr>
-        <w:t>Tsuchiya</w:t>
-      </w:r>
-      <w:proofErr w:type="spellEnd"/>
+        <w:t xml:space="preserve"> Hara Tsuchiya</w:t>
+      </w:r>
     </w:p>
     <w:p>
       <w:pPr>
@@ -364,7 +358,7 @@
         <w:rPr>
           <w:color w:val="auto"/>
         </w:rPr>
-        <w:t>25</w:t>
+        <w:t>06</w:t>
       </w:r>
       <w:r>
         <w:rPr>
@@ -372,14 +366,12 @@
         </w:rPr>
         <w:t xml:space="preserve"> de </w:t>
       </w:r>
-      <w:proofErr w:type="gramStart"/>
-      <w:r>
-        <w:rPr>
-          <w:color w:val="auto"/>
-        </w:rPr>
-        <w:t>Outubro</w:t>
-      </w:r>
-      <w:proofErr w:type="gramEnd"/>
+      <w:r>
+        <w:rPr>
+          <w:color w:val="auto"/>
+        </w:rPr>
+        <w:t>dezembro</w:t>
+      </w:r>
       <w:r>
         <w:rPr>
           <w:color w:val="auto"/>
@@ -453,11 +445,1600 @@
     </w:p>
     <w:p>
       <w:pPr>
+        <w:spacing w:before="0" w:after="160" w:line="259" w:lineRule="auto"/>
+        <w:rPr>
+          <w:rFonts w:eastAsia="Calibri"/>
+          <w:color w:val="auto"/>
+        </w:rPr>
+      </w:pPr>
+    </w:p>
+    <w:sdt>
+      <w:sdtPr>
+        <w:id w:val="-65960939"/>
+        <w:docPartObj>
+          <w:docPartGallery w:val="Table of Contents"/>
+          <w:docPartUnique/>
+        </w:docPartObj>
+      </w:sdtPr>
+      <w:sdtEndPr>
+        <w:rPr>
+          <w:rFonts w:ascii="Simplon Mono" w:eastAsiaTheme="minorHAnsi" w:hAnsi="Simplon Mono" w:cstheme="minorBidi"/>
+          <w:b/>
+          <w:bCs/>
+          <w:color w:val="595959" w:themeColor="text1" w:themeTint="A6"/>
+          <w:kern w:val="20"/>
+          <w:sz w:val="22"/>
+          <w:szCs w:val="22"/>
+        </w:rPr>
+      </w:sdtEndPr>
+      <w:sdtContent>
+        <w:p>
+          <w:pPr>
+            <w:pStyle w:val="CabealhodoSumrio"/>
+          </w:pPr>
+          <w:r>
+            <w:t>Sumário</w:t>
+          </w:r>
+        </w:p>
+        <w:p>
+          <w:pPr>
+            <w:pStyle w:val="Sumrio1"/>
+            <w:tabs>
+              <w:tab w:val="right" w:leader="dot" w:pos="9968"/>
+            </w:tabs>
+            <w:rPr>
+              <w:noProof/>
+            </w:rPr>
+          </w:pPr>
+          <w:r>
+            <w:fldChar w:fldCharType="begin"/>
+          </w:r>
+          <w:r>
+            <w:instrText xml:space="preserve"> TOC \o "1-3" \h \z \u </w:instrText>
+          </w:r>
+          <w:r>
+            <w:fldChar w:fldCharType="separate"/>
+          </w:r>
+          <w:hyperlink w:anchor="_Toc121486504" w:history="1">
+            <w:r>
+              <w:rPr>
+                <w:rStyle w:val="Hyperlink"/>
+                <w:noProof/>
+              </w:rPr>
+              <w:t>Capa</w:t>
+            </w:r>
+            <w:r>
+              <w:rPr>
+                <w:noProof/>
+                <w:webHidden/>
+              </w:rPr>
+              <w:tab/>
+            </w:r>
+            <w:r>
+              <w:rPr>
+                <w:noProof/>
+                <w:webHidden/>
+              </w:rPr>
+              <w:fldChar w:fldCharType="begin"/>
+            </w:r>
+            <w:r>
+              <w:rPr>
+                <w:noProof/>
+                <w:webHidden/>
+              </w:rPr>
+              <w:instrText xml:space="preserve"> PAGEREF _Toc121486504 \h </w:instrText>
+            </w:r>
+            <w:r>
+              <w:rPr>
+                <w:noProof/>
+                <w:webHidden/>
+              </w:rPr>
+            </w:r>
+            <w:r>
+              <w:rPr>
+                <w:noProof/>
+                <w:webHidden/>
+              </w:rPr>
+              <w:fldChar w:fldCharType="separate"/>
+            </w:r>
+            <w:r>
+              <w:rPr>
+                <w:noProof/>
+                <w:webHidden/>
+              </w:rPr>
+              <w:t>0</w:t>
+            </w:r>
+            <w:r>
+              <w:rPr>
+                <w:noProof/>
+                <w:webHidden/>
+              </w:rPr>
+              <w:fldChar w:fldCharType="end"/>
+            </w:r>
+          </w:hyperlink>
+        </w:p>
+        <w:p>
+          <w:pPr>
+            <w:pStyle w:val="Sumrio1"/>
+            <w:tabs>
+              <w:tab w:val="right" w:leader="dot" w:pos="9968"/>
+            </w:tabs>
+            <w:rPr>
+              <w:noProof/>
+            </w:rPr>
+          </w:pPr>
+          <w:hyperlink w:anchor="_Toc121486507" w:history="1">
+            <w:r>
+              <w:rPr>
+                <w:rStyle w:val="Hyperlink"/>
+                <w:noProof/>
+              </w:rPr>
+              <w:t>Contexto</w:t>
+            </w:r>
+            <w:r>
+              <w:rPr>
+                <w:noProof/>
+                <w:webHidden/>
+              </w:rPr>
+              <w:tab/>
+            </w:r>
+            <w:r>
+              <w:rPr>
+                <w:noProof/>
+                <w:webHidden/>
+              </w:rPr>
+              <w:fldChar w:fldCharType="begin"/>
+            </w:r>
+            <w:r>
+              <w:rPr>
+                <w:noProof/>
+                <w:webHidden/>
+              </w:rPr>
+              <w:instrText xml:space="preserve"> PAGEREF _Toc121486507 \h </w:instrText>
+            </w:r>
+            <w:r>
+              <w:rPr>
+                <w:noProof/>
+                <w:webHidden/>
+              </w:rPr>
+            </w:r>
+            <w:r>
+              <w:rPr>
+                <w:noProof/>
+                <w:webHidden/>
+              </w:rPr>
+              <w:fldChar w:fldCharType="separate"/>
+            </w:r>
+            <w:r>
+              <w:rPr>
+                <w:noProof/>
+                <w:webHidden/>
+              </w:rPr>
+              <w:t>2</w:t>
+            </w:r>
+            <w:r>
+              <w:rPr>
+                <w:noProof/>
+                <w:webHidden/>
+              </w:rPr>
+              <w:fldChar w:fldCharType="end"/>
+            </w:r>
+          </w:hyperlink>
+        </w:p>
+        <w:p>
+          <w:pPr>
+            <w:pStyle w:val="Sumrio1"/>
+            <w:tabs>
+              <w:tab w:val="right" w:leader="dot" w:pos="9968"/>
+            </w:tabs>
+            <w:rPr>
+              <w:noProof/>
+            </w:rPr>
+          </w:pPr>
+          <w:hyperlink w:anchor="_Toc121486508" w:history="1">
+            <w:r>
+              <w:rPr>
+                <w:rStyle w:val="Hyperlink"/>
+                <w:noProof/>
+              </w:rPr>
+              <w:t>Escopo</w:t>
+            </w:r>
+            <w:r>
+              <w:rPr>
+                <w:noProof/>
+                <w:webHidden/>
+              </w:rPr>
+              <w:tab/>
+            </w:r>
+            <w:r>
+              <w:rPr>
+                <w:noProof/>
+                <w:webHidden/>
+              </w:rPr>
+              <w:fldChar w:fldCharType="begin"/>
+            </w:r>
+            <w:r>
+              <w:rPr>
+                <w:noProof/>
+                <w:webHidden/>
+              </w:rPr>
+              <w:instrText xml:space="preserve"> PAGEREF _Toc121486508 \h </w:instrText>
+            </w:r>
+            <w:r>
+              <w:rPr>
+                <w:noProof/>
+                <w:webHidden/>
+              </w:rPr>
+            </w:r>
+            <w:r>
+              <w:rPr>
+                <w:noProof/>
+                <w:webHidden/>
+              </w:rPr>
+              <w:fldChar w:fldCharType="separate"/>
+            </w:r>
+            <w:r>
+              <w:rPr>
+                <w:noProof/>
+                <w:webHidden/>
+              </w:rPr>
+              <w:t>1</w:t>
+            </w:r>
+            <w:r>
+              <w:rPr>
+                <w:noProof/>
+                <w:webHidden/>
+              </w:rPr>
+              <w:fldChar w:fldCharType="end"/>
+            </w:r>
+          </w:hyperlink>
+        </w:p>
+        <w:p>
+          <w:pPr>
+            <w:pStyle w:val="Sumrio2"/>
+            <w:tabs>
+              <w:tab w:val="right" w:leader="dot" w:pos="9968"/>
+            </w:tabs>
+            <w:rPr>
+              <w:noProof/>
+            </w:rPr>
+          </w:pPr>
+          <w:hyperlink w:anchor="_Toc121486509" w:history="1">
+            <w:r>
+              <w:rPr>
+                <w:rStyle w:val="Hyperlink"/>
+                <w:rFonts w:eastAsia="Arial"/>
+                <w:noProof/>
+              </w:rPr>
+              <w:t>Entregáveis</w:t>
+            </w:r>
+            <w:r>
+              <w:rPr>
+                <w:noProof/>
+                <w:webHidden/>
+              </w:rPr>
+              <w:tab/>
+            </w:r>
+            <w:r>
+              <w:rPr>
+                <w:noProof/>
+                <w:webHidden/>
+              </w:rPr>
+              <w:fldChar w:fldCharType="begin"/>
+            </w:r>
+            <w:r>
+              <w:rPr>
+                <w:noProof/>
+                <w:webHidden/>
+              </w:rPr>
+              <w:instrText xml:space="preserve"> PAGEREF _Toc121486509 \h </w:instrText>
+            </w:r>
+            <w:r>
+              <w:rPr>
+                <w:noProof/>
+                <w:webHidden/>
+              </w:rPr>
+            </w:r>
+            <w:r>
+              <w:rPr>
+                <w:noProof/>
+                <w:webHidden/>
+              </w:rPr>
+              <w:fldChar w:fldCharType="separate"/>
+            </w:r>
+            <w:r>
+              <w:rPr>
+                <w:noProof/>
+                <w:webHidden/>
+              </w:rPr>
+              <w:t>1</w:t>
+            </w:r>
+            <w:r>
+              <w:rPr>
+                <w:noProof/>
+                <w:webHidden/>
+              </w:rPr>
+              <w:fldChar w:fldCharType="end"/>
+            </w:r>
+          </w:hyperlink>
+        </w:p>
+        <w:p>
+          <w:pPr>
+            <w:pStyle w:val="Sumrio2"/>
+            <w:tabs>
+              <w:tab w:val="right" w:leader="dot" w:pos="9968"/>
+            </w:tabs>
+            <w:rPr>
+              <w:noProof/>
+            </w:rPr>
+          </w:pPr>
+          <w:hyperlink w:anchor="_Toc121486510" w:history="1">
+            <w:r>
+              <w:rPr>
+                <w:rStyle w:val="Hyperlink"/>
+                <w:rFonts w:eastAsia="Arial"/>
+                <w:noProof/>
+              </w:rPr>
+              <w:t>Não Entregáveis</w:t>
+            </w:r>
+            <w:r>
+              <w:rPr>
+                <w:noProof/>
+                <w:webHidden/>
+              </w:rPr>
+              <w:tab/>
+            </w:r>
+            <w:r>
+              <w:rPr>
+                <w:noProof/>
+                <w:webHidden/>
+              </w:rPr>
+              <w:fldChar w:fldCharType="begin"/>
+            </w:r>
+            <w:r>
+              <w:rPr>
+                <w:noProof/>
+                <w:webHidden/>
+              </w:rPr>
+              <w:instrText xml:space="preserve"> PAGEREF _Toc121486510 \h </w:instrText>
+            </w:r>
+            <w:r>
+              <w:rPr>
+                <w:noProof/>
+                <w:webHidden/>
+              </w:rPr>
+            </w:r>
+            <w:r>
+              <w:rPr>
+                <w:noProof/>
+                <w:webHidden/>
+              </w:rPr>
+              <w:fldChar w:fldCharType="separate"/>
+            </w:r>
+            <w:r>
+              <w:rPr>
+                <w:noProof/>
+                <w:webHidden/>
+              </w:rPr>
+              <w:t>1</w:t>
+            </w:r>
+            <w:r>
+              <w:rPr>
+                <w:noProof/>
+                <w:webHidden/>
+              </w:rPr>
+              <w:fldChar w:fldCharType="end"/>
+            </w:r>
+          </w:hyperlink>
+        </w:p>
+        <w:p>
+          <w:pPr>
+            <w:pStyle w:val="Sumrio1"/>
+            <w:tabs>
+              <w:tab w:val="right" w:leader="dot" w:pos="9968"/>
+            </w:tabs>
+            <w:rPr>
+              <w:noProof/>
+            </w:rPr>
+          </w:pPr>
+          <w:hyperlink w:anchor="_Toc121486511" w:history="1">
+            <w:r>
+              <w:rPr>
+                <w:rStyle w:val="Hyperlink"/>
+                <w:noProof/>
+              </w:rPr>
+              <w:t>Objetivo do projeto</w:t>
+            </w:r>
+            <w:r>
+              <w:rPr>
+                <w:noProof/>
+                <w:webHidden/>
+              </w:rPr>
+              <w:tab/>
+            </w:r>
+            <w:r>
+              <w:rPr>
+                <w:noProof/>
+                <w:webHidden/>
+              </w:rPr>
+              <w:fldChar w:fldCharType="begin"/>
+            </w:r>
+            <w:r>
+              <w:rPr>
+                <w:noProof/>
+                <w:webHidden/>
+              </w:rPr>
+              <w:instrText xml:space="preserve"> PAGEREF _Toc121486511 \h </w:instrText>
+            </w:r>
+            <w:r>
+              <w:rPr>
+                <w:noProof/>
+                <w:webHidden/>
+              </w:rPr>
+            </w:r>
+            <w:r>
+              <w:rPr>
+                <w:noProof/>
+                <w:webHidden/>
+              </w:rPr>
+              <w:fldChar w:fldCharType="separate"/>
+            </w:r>
+            <w:r>
+              <w:rPr>
+                <w:noProof/>
+                <w:webHidden/>
+              </w:rPr>
+              <w:t>1</w:t>
+            </w:r>
+            <w:r>
+              <w:rPr>
+                <w:noProof/>
+                <w:webHidden/>
+              </w:rPr>
+              <w:fldChar w:fldCharType="end"/>
+            </w:r>
+          </w:hyperlink>
+        </w:p>
+        <w:p>
+          <w:pPr>
+            <w:pStyle w:val="Sumrio1"/>
+            <w:tabs>
+              <w:tab w:val="right" w:leader="dot" w:pos="9968"/>
+            </w:tabs>
+            <w:rPr>
+              <w:noProof/>
+            </w:rPr>
+          </w:pPr>
+          <w:hyperlink w:anchor="_Toc121486512" w:history="1">
+            <w:r>
+              <w:rPr>
+                <w:rStyle w:val="Hyperlink"/>
+                <w:noProof/>
+              </w:rPr>
+              <w:t>Principais requisitos</w:t>
+            </w:r>
+            <w:r>
+              <w:rPr>
+                <w:noProof/>
+                <w:webHidden/>
+              </w:rPr>
+              <w:tab/>
+            </w:r>
+            <w:r>
+              <w:rPr>
+                <w:noProof/>
+                <w:webHidden/>
+              </w:rPr>
+              <w:fldChar w:fldCharType="begin"/>
+            </w:r>
+            <w:r>
+              <w:rPr>
+                <w:noProof/>
+                <w:webHidden/>
+              </w:rPr>
+              <w:instrText xml:space="preserve"> PAGEREF _Toc121486512 \h </w:instrText>
+            </w:r>
+            <w:r>
+              <w:rPr>
+                <w:noProof/>
+                <w:webHidden/>
+              </w:rPr>
+            </w:r>
+            <w:r>
+              <w:rPr>
+                <w:noProof/>
+                <w:webHidden/>
+              </w:rPr>
+              <w:fldChar w:fldCharType="separate"/>
+            </w:r>
+            <w:r>
+              <w:rPr>
+                <w:noProof/>
+                <w:webHidden/>
+              </w:rPr>
+              <w:t>1</w:t>
+            </w:r>
+            <w:r>
+              <w:rPr>
+                <w:noProof/>
+                <w:webHidden/>
+              </w:rPr>
+              <w:fldChar w:fldCharType="end"/>
+            </w:r>
+          </w:hyperlink>
+        </w:p>
+        <w:p>
+          <w:pPr>
+            <w:pStyle w:val="Sumrio2"/>
+            <w:tabs>
+              <w:tab w:val="right" w:leader="dot" w:pos="9968"/>
+            </w:tabs>
+            <w:rPr>
+              <w:noProof/>
+            </w:rPr>
+          </w:pPr>
+          <w:hyperlink w:anchor="_Toc121486514" w:history="1">
+            <w:r>
+              <w:rPr>
+                <w:rStyle w:val="Hyperlink"/>
+                <w:rFonts w:eastAsia="Arial"/>
+                <w:b/>
+                <w:bCs/>
+                <w:noProof/>
+              </w:rPr>
+              <w:t>BACKLOG LUMINAR</w:t>
+            </w:r>
+            <w:r>
+              <w:rPr>
+                <w:noProof/>
+                <w:webHidden/>
+              </w:rPr>
+              <w:tab/>
+            </w:r>
+            <w:r>
+              <w:rPr>
+                <w:noProof/>
+                <w:webHidden/>
+              </w:rPr>
+              <w:fldChar w:fldCharType="begin"/>
+            </w:r>
+            <w:r>
+              <w:rPr>
+                <w:noProof/>
+                <w:webHidden/>
+              </w:rPr>
+              <w:instrText xml:space="preserve"> PAGEREF _Toc121486514 \h </w:instrText>
+            </w:r>
+            <w:r>
+              <w:rPr>
+                <w:noProof/>
+                <w:webHidden/>
+              </w:rPr>
+            </w:r>
+            <w:r>
+              <w:rPr>
+                <w:noProof/>
+                <w:webHidden/>
+              </w:rPr>
+              <w:fldChar w:fldCharType="separate"/>
+            </w:r>
+            <w:r>
+              <w:rPr>
+                <w:noProof/>
+                <w:webHidden/>
+              </w:rPr>
+              <w:t>1</w:t>
+            </w:r>
+            <w:r>
+              <w:rPr>
+                <w:noProof/>
+                <w:webHidden/>
+              </w:rPr>
+              <w:fldChar w:fldCharType="end"/>
+            </w:r>
+          </w:hyperlink>
+        </w:p>
+        <w:p>
+          <w:pPr>
+            <w:pStyle w:val="Sumrio2"/>
+            <w:tabs>
+              <w:tab w:val="right" w:leader="dot" w:pos="9968"/>
+            </w:tabs>
+            <w:rPr>
+              <w:noProof/>
+            </w:rPr>
+          </w:pPr>
+          <w:hyperlink w:anchor="_Toc121486515" w:history="1">
+            <w:r>
+              <w:rPr>
+                <w:rStyle w:val="Hyperlink"/>
+                <w:rFonts w:eastAsia="Arial"/>
+                <w:noProof/>
+              </w:rPr>
+              <w:t>Requisito</w:t>
+            </w:r>
+            <w:r>
+              <w:rPr>
+                <w:noProof/>
+                <w:webHidden/>
+              </w:rPr>
+              <w:tab/>
+            </w:r>
+            <w:r>
+              <w:rPr>
+                <w:noProof/>
+                <w:webHidden/>
+              </w:rPr>
+              <w:fldChar w:fldCharType="begin"/>
+            </w:r>
+            <w:r>
+              <w:rPr>
+                <w:noProof/>
+                <w:webHidden/>
+              </w:rPr>
+              <w:instrText xml:space="preserve"> PAGEREF _Toc121486515 \h </w:instrText>
+            </w:r>
+            <w:r>
+              <w:rPr>
+                <w:noProof/>
+                <w:webHidden/>
+              </w:rPr>
+            </w:r>
+            <w:r>
+              <w:rPr>
+                <w:noProof/>
+                <w:webHidden/>
+              </w:rPr>
+              <w:fldChar w:fldCharType="separate"/>
+            </w:r>
+            <w:r>
+              <w:rPr>
+                <w:noProof/>
+                <w:webHidden/>
+              </w:rPr>
+              <w:t>1</w:t>
+            </w:r>
+            <w:r>
+              <w:rPr>
+                <w:noProof/>
+                <w:webHidden/>
+              </w:rPr>
+              <w:fldChar w:fldCharType="end"/>
+            </w:r>
+          </w:hyperlink>
+        </w:p>
+        <w:p>
+          <w:pPr>
+            <w:pStyle w:val="Sumrio2"/>
+            <w:tabs>
+              <w:tab w:val="right" w:leader="dot" w:pos="9968"/>
+            </w:tabs>
+            <w:rPr>
+              <w:noProof/>
+            </w:rPr>
+          </w:pPr>
+          <w:hyperlink w:anchor="_Toc121486516" w:history="1">
+            <w:r>
+              <w:rPr>
+                <w:rStyle w:val="Hyperlink"/>
+                <w:noProof/>
+              </w:rPr>
+              <w:t>Descrição</w:t>
+            </w:r>
+            <w:r>
+              <w:rPr>
+                <w:noProof/>
+                <w:webHidden/>
+              </w:rPr>
+              <w:tab/>
+            </w:r>
+            <w:r>
+              <w:rPr>
+                <w:noProof/>
+                <w:webHidden/>
+              </w:rPr>
+              <w:fldChar w:fldCharType="begin"/>
+            </w:r>
+            <w:r>
+              <w:rPr>
+                <w:noProof/>
+                <w:webHidden/>
+              </w:rPr>
+              <w:instrText xml:space="preserve"> PAGEREF _Toc121486516 \h </w:instrText>
+            </w:r>
+            <w:r>
+              <w:rPr>
+                <w:noProof/>
+                <w:webHidden/>
+              </w:rPr>
+            </w:r>
+            <w:r>
+              <w:rPr>
+                <w:noProof/>
+                <w:webHidden/>
+              </w:rPr>
+              <w:fldChar w:fldCharType="separate"/>
+            </w:r>
+            <w:r>
+              <w:rPr>
+                <w:noProof/>
+                <w:webHidden/>
+              </w:rPr>
+              <w:t>1</w:t>
+            </w:r>
+            <w:r>
+              <w:rPr>
+                <w:noProof/>
+                <w:webHidden/>
+              </w:rPr>
+              <w:fldChar w:fldCharType="end"/>
+            </w:r>
+          </w:hyperlink>
+        </w:p>
+        <w:p>
+          <w:pPr>
+            <w:pStyle w:val="Sumrio2"/>
+            <w:tabs>
+              <w:tab w:val="right" w:leader="dot" w:pos="9968"/>
+            </w:tabs>
+            <w:rPr>
+              <w:noProof/>
+            </w:rPr>
+          </w:pPr>
+          <w:hyperlink w:anchor="_Toc121486517" w:history="1">
+            <w:r>
+              <w:rPr>
+                <w:rStyle w:val="Hyperlink"/>
+                <w:rFonts w:eastAsia="Arial"/>
+                <w:noProof/>
+              </w:rPr>
+              <w:t>Classificação</w:t>
+            </w:r>
+            <w:r>
+              <w:rPr>
+                <w:noProof/>
+                <w:webHidden/>
+              </w:rPr>
+              <w:tab/>
+            </w:r>
+            <w:r>
+              <w:rPr>
+                <w:noProof/>
+                <w:webHidden/>
+              </w:rPr>
+              <w:fldChar w:fldCharType="begin"/>
+            </w:r>
+            <w:r>
+              <w:rPr>
+                <w:noProof/>
+                <w:webHidden/>
+              </w:rPr>
+              <w:instrText xml:space="preserve"> PAGEREF _Toc121486517 \h </w:instrText>
+            </w:r>
+            <w:r>
+              <w:rPr>
+                <w:noProof/>
+                <w:webHidden/>
+              </w:rPr>
+            </w:r>
+            <w:r>
+              <w:rPr>
+                <w:noProof/>
+                <w:webHidden/>
+              </w:rPr>
+              <w:fldChar w:fldCharType="separate"/>
+            </w:r>
+            <w:r>
+              <w:rPr>
+                <w:noProof/>
+                <w:webHidden/>
+              </w:rPr>
+              <w:t>1</w:t>
+            </w:r>
+            <w:r>
+              <w:rPr>
+                <w:noProof/>
+                <w:webHidden/>
+              </w:rPr>
+              <w:fldChar w:fldCharType="end"/>
+            </w:r>
+          </w:hyperlink>
+        </w:p>
+        <w:p>
+          <w:pPr>
+            <w:pStyle w:val="Sumrio2"/>
+            <w:tabs>
+              <w:tab w:val="right" w:leader="dot" w:pos="9968"/>
+            </w:tabs>
+            <w:rPr>
+              <w:noProof/>
+            </w:rPr>
+          </w:pPr>
+          <w:hyperlink w:anchor="_Toc121486518" w:history="1">
+            <w:r>
+              <w:rPr>
+                <w:rStyle w:val="Hyperlink"/>
+                <w:rFonts w:eastAsia="Arial"/>
+                <w:noProof/>
+              </w:rPr>
+              <w:t>Tamanho</w:t>
+            </w:r>
+            <w:r>
+              <w:rPr>
+                <w:noProof/>
+                <w:webHidden/>
+              </w:rPr>
+              <w:tab/>
+            </w:r>
+            <w:r>
+              <w:rPr>
+                <w:noProof/>
+                <w:webHidden/>
+              </w:rPr>
+              <w:fldChar w:fldCharType="begin"/>
+            </w:r>
+            <w:r>
+              <w:rPr>
+                <w:noProof/>
+                <w:webHidden/>
+              </w:rPr>
+              <w:instrText xml:space="preserve"> PAGEREF _Toc121486518 \h </w:instrText>
+            </w:r>
+            <w:r>
+              <w:rPr>
+                <w:noProof/>
+                <w:webHidden/>
+              </w:rPr>
+            </w:r>
+            <w:r>
+              <w:rPr>
+                <w:noProof/>
+                <w:webHidden/>
+              </w:rPr>
+              <w:fldChar w:fldCharType="separate"/>
+            </w:r>
+            <w:r>
+              <w:rPr>
+                <w:noProof/>
+                <w:webHidden/>
+              </w:rPr>
+              <w:t>1</w:t>
+            </w:r>
+            <w:r>
+              <w:rPr>
+                <w:noProof/>
+                <w:webHidden/>
+              </w:rPr>
+              <w:fldChar w:fldCharType="end"/>
+            </w:r>
+          </w:hyperlink>
+        </w:p>
+        <w:p>
+          <w:pPr>
+            <w:pStyle w:val="Sumrio2"/>
+            <w:tabs>
+              <w:tab w:val="right" w:leader="dot" w:pos="9968"/>
+            </w:tabs>
+            <w:rPr>
+              <w:noProof/>
+            </w:rPr>
+          </w:pPr>
+          <w:hyperlink w:anchor="_Toc121486519" w:history="1">
+            <w:r>
+              <w:rPr>
+                <w:rStyle w:val="Hyperlink"/>
+                <w:rFonts w:eastAsia="Arial"/>
+                <w:noProof/>
+              </w:rPr>
+              <w:t>Prioridade</w:t>
+            </w:r>
+            <w:r>
+              <w:rPr>
+                <w:noProof/>
+                <w:webHidden/>
+              </w:rPr>
+              <w:tab/>
+            </w:r>
+            <w:r>
+              <w:rPr>
+                <w:noProof/>
+                <w:webHidden/>
+              </w:rPr>
+              <w:fldChar w:fldCharType="begin"/>
+            </w:r>
+            <w:r>
+              <w:rPr>
+                <w:noProof/>
+                <w:webHidden/>
+              </w:rPr>
+              <w:instrText xml:space="preserve"> PAGEREF _Toc121486519 \h </w:instrText>
+            </w:r>
+            <w:r>
+              <w:rPr>
+                <w:noProof/>
+                <w:webHidden/>
+              </w:rPr>
+            </w:r>
+            <w:r>
+              <w:rPr>
+                <w:noProof/>
+                <w:webHidden/>
+              </w:rPr>
+              <w:fldChar w:fldCharType="separate"/>
+            </w:r>
+            <w:r>
+              <w:rPr>
+                <w:noProof/>
+                <w:webHidden/>
+              </w:rPr>
+              <w:t>1</w:t>
+            </w:r>
+            <w:r>
+              <w:rPr>
+                <w:noProof/>
+                <w:webHidden/>
+              </w:rPr>
+              <w:fldChar w:fldCharType="end"/>
+            </w:r>
+          </w:hyperlink>
+        </w:p>
+        <w:p>
+          <w:pPr>
+            <w:pStyle w:val="Sumrio1"/>
+            <w:tabs>
+              <w:tab w:val="right" w:leader="dot" w:pos="9968"/>
+            </w:tabs>
+            <w:rPr>
+              <w:noProof/>
+            </w:rPr>
+          </w:pPr>
+          <w:hyperlink w:anchor="_Toc121486520" w:history="1">
+            <w:r>
+              <w:rPr>
+                <w:rStyle w:val="Hyperlink"/>
+                <w:noProof/>
+              </w:rPr>
+              <w:t>Premissas / Restrições</w:t>
+            </w:r>
+            <w:r>
+              <w:rPr>
+                <w:noProof/>
+                <w:webHidden/>
+              </w:rPr>
+              <w:tab/>
+            </w:r>
+            <w:r>
+              <w:rPr>
+                <w:noProof/>
+                <w:webHidden/>
+              </w:rPr>
+              <w:fldChar w:fldCharType="begin"/>
+            </w:r>
+            <w:r>
+              <w:rPr>
+                <w:noProof/>
+                <w:webHidden/>
+              </w:rPr>
+              <w:instrText xml:space="preserve"> PAGEREF _Toc121486520 \h </w:instrText>
+            </w:r>
+            <w:r>
+              <w:rPr>
+                <w:noProof/>
+                <w:webHidden/>
+              </w:rPr>
+            </w:r>
+            <w:r>
+              <w:rPr>
+                <w:noProof/>
+                <w:webHidden/>
+              </w:rPr>
+              <w:fldChar w:fldCharType="separate"/>
+            </w:r>
+            <w:r>
+              <w:rPr>
+                <w:noProof/>
+                <w:webHidden/>
+              </w:rPr>
+              <w:t>3</w:t>
+            </w:r>
+            <w:r>
+              <w:rPr>
+                <w:noProof/>
+                <w:webHidden/>
+              </w:rPr>
+              <w:fldChar w:fldCharType="end"/>
+            </w:r>
+          </w:hyperlink>
+        </w:p>
+        <w:p>
+          <w:pPr>
+            <w:pStyle w:val="Sumrio2"/>
+            <w:tabs>
+              <w:tab w:val="right" w:leader="dot" w:pos="9968"/>
+            </w:tabs>
+            <w:rPr>
+              <w:noProof/>
+            </w:rPr>
+          </w:pPr>
+          <w:hyperlink w:anchor="_Toc121486521" w:history="1">
+            <w:r>
+              <w:rPr>
+                <w:rStyle w:val="Hyperlink"/>
+                <w:noProof/>
+              </w:rPr>
+              <w:t>Premissas</w:t>
+            </w:r>
+            <w:r>
+              <w:rPr>
+                <w:noProof/>
+                <w:webHidden/>
+              </w:rPr>
+              <w:tab/>
+            </w:r>
+            <w:r>
+              <w:rPr>
+                <w:noProof/>
+                <w:webHidden/>
+              </w:rPr>
+              <w:fldChar w:fldCharType="begin"/>
+            </w:r>
+            <w:r>
+              <w:rPr>
+                <w:noProof/>
+                <w:webHidden/>
+              </w:rPr>
+              <w:instrText xml:space="preserve"> PAGEREF _Toc121486521 \h </w:instrText>
+            </w:r>
+            <w:r>
+              <w:rPr>
+                <w:noProof/>
+                <w:webHidden/>
+              </w:rPr>
+            </w:r>
+            <w:r>
+              <w:rPr>
+                <w:noProof/>
+                <w:webHidden/>
+              </w:rPr>
+              <w:fldChar w:fldCharType="separate"/>
+            </w:r>
+            <w:r>
+              <w:rPr>
+                <w:noProof/>
+                <w:webHidden/>
+              </w:rPr>
+              <w:t>3</w:t>
+            </w:r>
+            <w:r>
+              <w:rPr>
+                <w:noProof/>
+                <w:webHidden/>
+              </w:rPr>
+              <w:fldChar w:fldCharType="end"/>
+            </w:r>
+          </w:hyperlink>
+        </w:p>
+        <w:p>
+          <w:pPr>
+            <w:pStyle w:val="Sumrio2"/>
+            <w:tabs>
+              <w:tab w:val="right" w:leader="dot" w:pos="9968"/>
+            </w:tabs>
+            <w:rPr>
+              <w:noProof/>
+            </w:rPr>
+          </w:pPr>
+          <w:hyperlink w:anchor="_Toc121486522" w:history="1">
+            <w:r>
+              <w:rPr>
+                <w:rStyle w:val="Hyperlink"/>
+                <w:noProof/>
+              </w:rPr>
+              <w:t>Restrições</w:t>
+            </w:r>
+            <w:r>
+              <w:rPr>
+                <w:noProof/>
+                <w:webHidden/>
+              </w:rPr>
+              <w:tab/>
+            </w:r>
+            <w:r>
+              <w:rPr>
+                <w:noProof/>
+                <w:webHidden/>
+              </w:rPr>
+              <w:fldChar w:fldCharType="begin"/>
+            </w:r>
+            <w:r>
+              <w:rPr>
+                <w:noProof/>
+                <w:webHidden/>
+              </w:rPr>
+              <w:instrText xml:space="preserve"> PAGEREF _Toc121486522 \h </w:instrText>
+            </w:r>
+            <w:r>
+              <w:rPr>
+                <w:noProof/>
+                <w:webHidden/>
+              </w:rPr>
+            </w:r>
+            <w:r>
+              <w:rPr>
+                <w:noProof/>
+                <w:webHidden/>
+              </w:rPr>
+              <w:fldChar w:fldCharType="separate"/>
+            </w:r>
+            <w:r>
+              <w:rPr>
+                <w:noProof/>
+                <w:webHidden/>
+              </w:rPr>
+              <w:t>4</w:t>
+            </w:r>
+            <w:r>
+              <w:rPr>
+                <w:noProof/>
+                <w:webHidden/>
+              </w:rPr>
+              <w:fldChar w:fldCharType="end"/>
+            </w:r>
+          </w:hyperlink>
+        </w:p>
+        <w:p>
+          <w:pPr>
+            <w:pStyle w:val="Sumrio1"/>
+            <w:tabs>
+              <w:tab w:val="right" w:leader="dot" w:pos="9968"/>
+            </w:tabs>
+            <w:rPr>
+              <w:noProof/>
+            </w:rPr>
+          </w:pPr>
+          <w:hyperlink w:anchor="_Toc121486523" w:history="1">
+            <w:r>
+              <w:rPr>
+                <w:rStyle w:val="Hyperlink"/>
+                <w:noProof/>
+              </w:rPr>
+              <w:t>Diagrama de Negócios</w:t>
+            </w:r>
+            <w:r>
+              <w:rPr>
+                <w:noProof/>
+                <w:webHidden/>
+              </w:rPr>
+              <w:tab/>
+            </w:r>
+            <w:r>
+              <w:rPr>
+                <w:noProof/>
+                <w:webHidden/>
+              </w:rPr>
+              <w:fldChar w:fldCharType="begin"/>
+            </w:r>
+            <w:r>
+              <w:rPr>
+                <w:noProof/>
+                <w:webHidden/>
+              </w:rPr>
+              <w:instrText xml:space="preserve"> PAGEREF _Toc121486523 \h </w:instrText>
+            </w:r>
+            <w:r>
+              <w:rPr>
+                <w:noProof/>
+                <w:webHidden/>
+              </w:rPr>
+            </w:r>
+            <w:r>
+              <w:rPr>
+                <w:noProof/>
+                <w:webHidden/>
+              </w:rPr>
+              <w:fldChar w:fldCharType="separate"/>
+            </w:r>
+            <w:r>
+              <w:rPr>
+                <w:noProof/>
+                <w:webHidden/>
+              </w:rPr>
+              <w:t>4</w:t>
+            </w:r>
+            <w:r>
+              <w:rPr>
+                <w:noProof/>
+                <w:webHidden/>
+              </w:rPr>
+              <w:fldChar w:fldCharType="end"/>
+            </w:r>
+          </w:hyperlink>
+        </w:p>
+        <w:p>
+          <w:pPr>
+            <w:pStyle w:val="Sumrio1"/>
+            <w:tabs>
+              <w:tab w:val="right" w:leader="dot" w:pos="9968"/>
+            </w:tabs>
+            <w:rPr>
+              <w:noProof/>
+            </w:rPr>
+          </w:pPr>
+          <w:hyperlink w:anchor="_Toc121486524" w:history="1">
+            <w:r>
+              <w:rPr>
+                <w:rStyle w:val="Hyperlink"/>
+                <w:noProof/>
+              </w:rPr>
+              <w:t>Diagrama de Solução</w:t>
+            </w:r>
+            <w:r>
+              <w:rPr>
+                <w:noProof/>
+                <w:webHidden/>
+              </w:rPr>
+              <w:tab/>
+            </w:r>
+            <w:r>
+              <w:rPr>
+                <w:noProof/>
+                <w:webHidden/>
+              </w:rPr>
+              <w:fldChar w:fldCharType="begin"/>
+            </w:r>
+            <w:r>
+              <w:rPr>
+                <w:noProof/>
+                <w:webHidden/>
+              </w:rPr>
+              <w:instrText xml:space="preserve"> PAGEREF _Toc121486524 \h </w:instrText>
+            </w:r>
+            <w:r>
+              <w:rPr>
+                <w:noProof/>
+                <w:webHidden/>
+              </w:rPr>
+            </w:r>
+            <w:r>
+              <w:rPr>
+                <w:noProof/>
+                <w:webHidden/>
+              </w:rPr>
+              <w:fldChar w:fldCharType="separate"/>
+            </w:r>
+            <w:r>
+              <w:rPr>
+                <w:noProof/>
+                <w:webHidden/>
+              </w:rPr>
+              <w:t>4</w:t>
+            </w:r>
+            <w:r>
+              <w:rPr>
+                <w:noProof/>
+                <w:webHidden/>
+              </w:rPr>
+              <w:fldChar w:fldCharType="end"/>
+            </w:r>
+          </w:hyperlink>
+        </w:p>
+        <w:p>
+          <w:pPr>
+            <w:pStyle w:val="Sumrio1"/>
+            <w:tabs>
+              <w:tab w:val="right" w:leader="dot" w:pos="9968"/>
+            </w:tabs>
+            <w:rPr>
+              <w:noProof/>
+            </w:rPr>
+          </w:pPr>
+          <w:hyperlink w:anchor="_Toc121486525" w:history="1">
+            <w:r>
+              <w:rPr>
+                <w:rStyle w:val="Hyperlink"/>
+                <w:noProof/>
+              </w:rPr>
+              <w:t>Ferramenta Escolhida</w:t>
+            </w:r>
+            <w:r>
+              <w:rPr>
+                <w:noProof/>
+                <w:webHidden/>
+              </w:rPr>
+              <w:tab/>
+            </w:r>
+            <w:r>
+              <w:rPr>
+                <w:noProof/>
+                <w:webHidden/>
+              </w:rPr>
+              <w:fldChar w:fldCharType="begin"/>
+            </w:r>
+            <w:r>
+              <w:rPr>
+                <w:noProof/>
+                <w:webHidden/>
+              </w:rPr>
+              <w:instrText xml:space="preserve"> PAGEREF _Toc121486525 \h </w:instrText>
+            </w:r>
+            <w:r>
+              <w:rPr>
+                <w:noProof/>
+                <w:webHidden/>
+              </w:rPr>
+            </w:r>
+            <w:r>
+              <w:rPr>
+                <w:noProof/>
+                <w:webHidden/>
+              </w:rPr>
+              <w:fldChar w:fldCharType="separate"/>
+            </w:r>
+            <w:r>
+              <w:rPr>
+                <w:noProof/>
+                <w:webHidden/>
+              </w:rPr>
+              <w:t>5</w:t>
+            </w:r>
+            <w:r>
+              <w:rPr>
+                <w:noProof/>
+                <w:webHidden/>
+              </w:rPr>
+              <w:fldChar w:fldCharType="end"/>
+            </w:r>
+          </w:hyperlink>
+        </w:p>
+        <w:p>
+          <w:pPr>
+            <w:pStyle w:val="Sumrio1"/>
+            <w:tabs>
+              <w:tab w:val="right" w:leader="dot" w:pos="9968"/>
+            </w:tabs>
+            <w:rPr>
+              <w:noProof/>
+            </w:rPr>
+          </w:pPr>
+          <w:hyperlink w:anchor="_Toc121486526" w:history="1">
+            <w:r>
+              <w:rPr>
+                <w:rStyle w:val="Hyperlink"/>
+                <w:noProof/>
+              </w:rPr>
+              <w:t>Marcos do Projeto</w:t>
+            </w:r>
+            <w:r>
+              <w:rPr>
+                <w:noProof/>
+                <w:webHidden/>
+              </w:rPr>
+              <w:tab/>
+            </w:r>
+            <w:r>
+              <w:rPr>
+                <w:noProof/>
+                <w:webHidden/>
+              </w:rPr>
+              <w:fldChar w:fldCharType="begin"/>
+            </w:r>
+            <w:r>
+              <w:rPr>
+                <w:noProof/>
+                <w:webHidden/>
+              </w:rPr>
+              <w:instrText xml:space="preserve"> PAGEREF _Toc121486526 \h </w:instrText>
+            </w:r>
+            <w:r>
+              <w:rPr>
+                <w:noProof/>
+                <w:webHidden/>
+              </w:rPr>
+            </w:r>
+            <w:r>
+              <w:rPr>
+                <w:noProof/>
+                <w:webHidden/>
+              </w:rPr>
+              <w:fldChar w:fldCharType="separate"/>
+            </w:r>
+            <w:r>
+              <w:rPr>
+                <w:noProof/>
+                <w:webHidden/>
+              </w:rPr>
+              <w:t>5</w:t>
+            </w:r>
+            <w:r>
+              <w:rPr>
+                <w:noProof/>
+                <w:webHidden/>
+              </w:rPr>
+              <w:fldChar w:fldCharType="end"/>
+            </w:r>
+          </w:hyperlink>
+        </w:p>
+        <w:p>
+          <w:pPr>
+            <w:pStyle w:val="Sumrio1"/>
+            <w:tabs>
+              <w:tab w:val="right" w:leader="dot" w:pos="9968"/>
+            </w:tabs>
+            <w:rPr>
+              <w:noProof/>
+            </w:rPr>
+          </w:pPr>
+          <w:hyperlink w:anchor="_Toc121486527" w:history="1">
+            <w:r>
+              <w:rPr>
+                <w:rStyle w:val="Hyperlink"/>
+                <w:noProof/>
+              </w:rPr>
+              <w:t>Planilha de Riscos</w:t>
+            </w:r>
+            <w:r>
+              <w:rPr>
+                <w:noProof/>
+                <w:webHidden/>
+              </w:rPr>
+              <w:tab/>
+            </w:r>
+            <w:r>
+              <w:rPr>
+                <w:noProof/>
+                <w:webHidden/>
+              </w:rPr>
+              <w:fldChar w:fldCharType="begin"/>
+            </w:r>
+            <w:r>
+              <w:rPr>
+                <w:noProof/>
+                <w:webHidden/>
+              </w:rPr>
+              <w:instrText xml:space="preserve"> PAGEREF _Toc121486527 \h </w:instrText>
+            </w:r>
+            <w:r>
+              <w:rPr>
+                <w:noProof/>
+                <w:webHidden/>
+              </w:rPr>
+            </w:r>
+            <w:r>
+              <w:rPr>
+                <w:noProof/>
+                <w:webHidden/>
+              </w:rPr>
+              <w:fldChar w:fldCharType="separate"/>
+            </w:r>
+            <w:r>
+              <w:rPr>
+                <w:noProof/>
+                <w:webHidden/>
+              </w:rPr>
+              <w:t>6</w:t>
+            </w:r>
+            <w:r>
+              <w:rPr>
+                <w:noProof/>
+                <w:webHidden/>
+              </w:rPr>
+              <w:fldChar w:fldCharType="end"/>
+            </w:r>
+          </w:hyperlink>
+        </w:p>
+        <w:p>
+          <w:pPr>
+            <w:pStyle w:val="Sumrio1"/>
+            <w:tabs>
+              <w:tab w:val="right" w:leader="dot" w:pos="9968"/>
+            </w:tabs>
+            <w:rPr>
+              <w:noProof/>
+            </w:rPr>
+          </w:pPr>
+          <w:hyperlink w:anchor="_Toc121486528" w:history="1">
+            <w:r>
+              <w:rPr>
+                <w:rStyle w:val="Hyperlink"/>
+                <w:noProof/>
+              </w:rPr>
+              <w:t>Analytics</w:t>
+            </w:r>
+            <w:r>
+              <w:rPr>
+                <w:noProof/>
+                <w:webHidden/>
+              </w:rPr>
+              <w:tab/>
+            </w:r>
+            <w:r>
+              <w:rPr>
+                <w:noProof/>
+                <w:webHidden/>
+              </w:rPr>
+              <w:fldChar w:fldCharType="begin"/>
+            </w:r>
+            <w:r>
+              <w:rPr>
+                <w:noProof/>
+                <w:webHidden/>
+              </w:rPr>
+              <w:instrText xml:space="preserve"> PAGEREF _Toc121486528 \h </w:instrText>
+            </w:r>
+            <w:r>
+              <w:rPr>
+                <w:noProof/>
+                <w:webHidden/>
+              </w:rPr>
+            </w:r>
+            <w:r>
+              <w:rPr>
+                <w:noProof/>
+                <w:webHidden/>
+              </w:rPr>
+              <w:fldChar w:fldCharType="separate"/>
+            </w:r>
+            <w:r>
+              <w:rPr>
+                <w:noProof/>
+                <w:webHidden/>
+              </w:rPr>
+              <w:t>6</w:t>
+            </w:r>
+            <w:r>
+              <w:rPr>
+                <w:noProof/>
+                <w:webHidden/>
+              </w:rPr>
+              <w:fldChar w:fldCharType="end"/>
+            </w:r>
+          </w:hyperlink>
+        </w:p>
+        <w:p>
+          <w:pPr>
+            <w:spacing w:before="0" w:after="160" w:line="259" w:lineRule="auto"/>
+            <w:rPr>
+              <w:b/>
+              <w:bCs/>
+            </w:rPr>
+          </w:pPr>
+          <w:r>
+            <w:rPr>
+              <w:b/>
+              <w:bCs/>
+            </w:rPr>
+            <w:fldChar w:fldCharType="end"/>
+          </w:r>
+        </w:p>
+      </w:sdtContent>
+    </w:sdt>
+    <w:p>
+      <w:pPr>
+        <w:spacing w:before="0" w:after="160" w:line="259" w:lineRule="auto"/>
         <w:rPr>
           <w:rStyle w:val="Ttulo1Char"/>
-          <w:color w:val="auto"/>
-        </w:rPr>
-      </w:pPr>
+          <w:rFonts w:eastAsiaTheme="minorHAnsi" w:cstheme="minorBidi"/>
+          <w:b w:val="0"/>
+          <w:bCs w:val="0"/>
+          <w:color w:val="595959" w:themeColor="text1" w:themeTint="A6"/>
+          <w:sz w:val="22"/>
+          <w:szCs w:val="22"/>
+        </w:rPr>
+      </w:pPr>
+      <w:r>
+        <w:rPr>
+          <w:rFonts w:eastAsia="Calibri"/>
+          <w:color w:val="auto"/>
+        </w:rPr>
+        <w:t xml:space="preserve"> </w:t>
+      </w:r>
+      <w:r>
+        <w:rPr>
+          <w:rFonts w:eastAsia="Calibri"/>
+          <w:color w:val="auto"/>
+        </w:rPr>
+        <w:br w:type="page"/>
+      </w:r>
     </w:p>
     <w:p>
       <w:pPr>
@@ -468,6 +2049,7 @@
           <w:bCs/>
         </w:rPr>
       </w:pPr>
+      <w:bookmarkStart w:id="3" w:name="_Toc121486506"/>
       <w:r>
         <w:rPr>
           <w:rStyle w:val="Ttulo1Char"/>
@@ -482,7 +2064,16 @@
           <w:b/>
           <w:bCs/>
         </w:rPr>
-        <w:t xml:space="preserve">: </w:t>
+        <w:t>:</w:t>
+      </w:r>
+      <w:bookmarkEnd w:id="3"/>
+      <w:r>
+        <w:rPr>
+          <w:rStyle w:val="Ttulo1Char"/>
+          <w:b/>
+          <w:bCs/>
+        </w:rPr>
+        <w:t xml:space="preserve"> </w:t>
       </w:r>
     </w:p>
     <w:p>
@@ -494,7 +2085,7 @@
           <w:noProof/>
         </w:rPr>
         <w:drawing>
-          <wp:inline distT="0" distB="0" distL="0" distR="0" wp14:anchorId="44F6B923" wp14:editId="4D31ED00">
+          <wp:inline distT="0" distB="0" distL="0" distR="0" wp14:anchorId="44F6B923" wp14:editId="0105BC3C">
             <wp:extent cx="1938969" cy="575976"/>
             <wp:effectExtent l="0" t="0" r="4445" b="0"/>
             <wp:docPr id="2" name="Imagem 2"/>
@@ -546,6 +2137,7 @@
           <w:bCs/>
         </w:rPr>
       </w:pPr>
+      <w:bookmarkStart w:id="4" w:name="_Toc121486507"/>
       <w:r>
         <w:rPr>
           <w:rStyle w:val="Ttulo1Char"/>
@@ -554,6 +2146,7 @@
         </w:rPr>
         <w:t>Contexto</w:t>
       </w:r>
+      <w:bookmarkEnd w:id="4"/>
     </w:p>
     <w:p>
       <w:pPr>
@@ -755,7 +2348,16 @@
           <w:sz w:val="24"/>
           <w:szCs w:val="24"/>
         </w:rPr>
-        <w:t xml:space="preserve"> dependem, excessivamente, da produtividade de seus funcionários que, na maioria das vezes,</w:t>
+        <w:t xml:space="preserve"> dependem, </w:t>
+      </w:r>
+      <w:r>
+        <w:rPr>
+          <w:color w:val="auto"/>
+          <w:sz w:val="24"/>
+          <w:szCs w:val="24"/>
+        </w:rPr>
+        <w:lastRenderedPageBreak/>
+        <w:t>excessivamente, da produtividade de seus funcionários que, na maioria das vezes,</w:t>
       </w:r>
       <w:r>
         <w:rPr>
@@ -992,73 +2594,61 @@
     </w:p>
     <w:p>
       <w:pPr>
-        <w:ind w:firstLine="708"/>
-        <w:rPr>
-          <w:color w:val="auto"/>
-          <w:sz w:val="24"/>
-          <w:szCs w:val="24"/>
-        </w:rPr>
-      </w:pPr>
-      <w:r>
-        <w:rPr>
-          <w:color w:val="auto"/>
-          <w:sz w:val="24"/>
-          <w:szCs w:val="24"/>
-        </w:rPr>
-        <w:t xml:space="preserve">Mesmo assim, é comum a iluminação imprópria ser um fator persistente. De acordo com pesquisa realizada, dados mostram que em cada 10 funcionários 7 sofrem com fadiga visual devido a iluminação </w:t>
-      </w:r>
-      <w:r>
-        <w:rPr>
-          <w:color w:val="auto"/>
-          <w:sz w:val="24"/>
-          <w:szCs w:val="24"/>
-          <w:u w:val="single"/>
-        </w:rPr>
-        <w:t>inadequada</w:t>
-      </w:r>
-      <w:r>
-        <w:rPr>
-          <w:color w:val="auto"/>
-          <w:sz w:val="24"/>
-          <w:szCs w:val="24"/>
-        </w:rPr>
-        <w:t xml:space="preserve"> do ambiente.</w:t>
-      </w:r>
+        <w:rPr>
+          <w:color w:val="auto"/>
+          <w:sz w:val="24"/>
+          <w:szCs w:val="24"/>
+        </w:rPr>
+        <w:sectPr>
+          <w:headerReference w:type="even" r:id="rId12"/>
+          <w:headerReference w:type="default" r:id="rId13"/>
+          <w:headerReference w:type="first" r:id="rId14"/>
+          <w:footerReference w:type="first" r:id="rId15"/>
+          <w:pgSz w:w="11906" w:h="16838" w:code="9"/>
+          <w:pgMar w:top="964" w:right="964" w:bottom="964" w:left="964" w:header="709" w:footer="709" w:gutter="0"/>
+          <w:pgNumType w:start="0"/>
+          <w:cols w:space="708"/>
+          <w:titlePg/>
+          <w:docGrid w:linePitch="360"/>
+        </w:sectPr>
+      </w:pPr>
     </w:p>
     <w:p>
       <w:pPr>
-        <w:ind w:firstLine="708"/>
-        <w:rPr>
-          <w:color w:val="auto"/>
-          <w:sz w:val="24"/>
-          <w:szCs w:val="24"/>
-        </w:rPr>
-      </w:pPr>
-      <w:r>
-        <w:rPr>
-          <w:color w:val="auto"/>
-          <w:sz w:val="24"/>
-          <w:szCs w:val="24"/>
-        </w:rPr>
-        <w:t xml:space="preserve">Ademais, uma pesquisa da Universidade de </w:t>
-      </w:r>
-      <w:proofErr w:type="spellStart"/>
-      <w:r>
-        <w:rPr>
-          <w:color w:val="auto"/>
-          <w:sz w:val="24"/>
-          <w:szCs w:val="24"/>
-        </w:rPr>
-        <w:t>Twente</w:t>
-      </w:r>
-      <w:proofErr w:type="spellEnd"/>
-      <w:r>
-        <w:rPr>
-          <w:color w:val="auto"/>
-          <w:sz w:val="24"/>
-          <w:szCs w:val="24"/>
-        </w:rPr>
-        <w:t>, na Holanda, acompanhou os efeitos da exposição à iluminação que procura “imitar” a luz solar, durante o ciclo das 24 horas do dia. Os resultados indicaram que 18% dos participantes perceberam aumento de produtividade, 71% tiveram ânimo elevado, 76% se sentiram mais felizes e 50% mais saudáveis. Tais dados, demonstram a forte influência da diferença de luminosidade.</w:t>
+        <w:rPr>
+          <w:color w:val="auto"/>
+          <w:sz w:val="24"/>
+          <w:szCs w:val="24"/>
+        </w:rPr>
+      </w:pPr>
+      <w:r>
+        <w:rPr>
+          <w:noProof/>
+        </w:rPr>
+        <w:drawing>
+          <wp:anchor distT="0" distB="0" distL="114300" distR="114300" simplePos="0" relativeHeight="251659264" behindDoc="0" locked="0" layoutInCell="1" allowOverlap="1" wp14:anchorId="7EC80B5D" wp14:editId="7358DD7A">
+            <wp:simplePos x="0" y="0"/>
+            <wp:positionH relativeFrom="margin">
+              <wp:align>left</wp:align>
+            </wp:positionH>
+            <wp:positionV relativeFrom="paragraph">
+              <wp:posOffset>304165</wp:posOffset>
+            </wp:positionV>
+            <wp:extent cx="3048000" cy="2546985"/>
+            <wp:effectExtent l="0" t="0" r="0" b="5715"/>
+            <wp:wrapTopAndBottom/>
+            <wp:docPr id="10" name="Gráfico 10"/>
+            <wp:cNvGraphicFramePr/>
+            <a:graphic xmlns:a="http://schemas.openxmlformats.org/drawingml/2006/main">
+              <a:graphicData uri="http://schemas.openxmlformats.org/drawingml/2006/chart">
+                <c:chart xmlns:c="http://schemas.openxmlformats.org/drawingml/2006/chart" xmlns:r="http://schemas.openxmlformats.org/officeDocument/2006/relationships" r:id="rId16"/>
+              </a:graphicData>
+            </a:graphic>
+            <wp14:sizeRelH relativeFrom="margin">
+              <wp14:pctWidth>0</wp14:pctWidth>
+            </wp14:sizeRelH>
+          </wp:anchor>
+        </w:drawing>
       </w:r>
     </w:p>
     <w:p>
@@ -1070,206 +2660,6 @@
           <w:szCs w:val="24"/>
         </w:rPr>
       </w:pPr>
-      <w:r>
-        <w:rPr>
-          <w:color w:val="auto"/>
-          <w:sz w:val="24"/>
-          <w:szCs w:val="24"/>
-        </w:rPr>
-        <w:t>A iluminação</w:t>
-      </w:r>
-      <w:r>
-        <w:rPr>
-          <w:color w:val="auto"/>
-          <w:sz w:val="24"/>
-          <w:szCs w:val="24"/>
-        </w:rPr>
-        <w:t xml:space="preserve"> inadequada</w:t>
-      </w:r>
-      <w:r>
-        <w:rPr>
-          <w:color w:val="auto"/>
-          <w:sz w:val="24"/>
-          <w:szCs w:val="24"/>
-        </w:rPr>
-        <w:t xml:space="preserve"> no local de trabalho corporativo</w:t>
-      </w:r>
-      <w:r>
-        <w:rPr>
-          <w:color w:val="auto"/>
-          <w:sz w:val="24"/>
-          <w:szCs w:val="24"/>
-        </w:rPr>
-        <w:t xml:space="preserve"> é um dos causadores do absenteísmo e</w:t>
-      </w:r>
-      <w:r>
-        <w:rPr>
-          <w:color w:val="auto"/>
-          <w:sz w:val="24"/>
-          <w:szCs w:val="24"/>
-        </w:rPr>
-        <w:t xml:space="preserve"> tem uma grande</w:t>
-      </w:r>
-      <w:r>
-        <w:rPr>
-          <w:color w:val="auto"/>
-          <w:sz w:val="24"/>
-          <w:szCs w:val="24"/>
-        </w:rPr>
-        <w:t xml:space="preserve"> importância</w:t>
-      </w:r>
-      <w:r>
-        <w:rPr>
-          <w:color w:val="auto"/>
-          <w:sz w:val="24"/>
-          <w:szCs w:val="24"/>
-        </w:rPr>
-        <w:t xml:space="preserve"> neste quesito</w:t>
-      </w:r>
-      <w:r>
-        <w:rPr>
-          <w:color w:val="auto"/>
-          <w:sz w:val="24"/>
-          <w:szCs w:val="24"/>
-        </w:rPr>
-        <w:t>, pois influencia no desempenho</w:t>
-      </w:r>
-      <w:r>
-        <w:rPr>
-          <w:color w:val="auto"/>
-          <w:sz w:val="24"/>
-          <w:szCs w:val="24"/>
-        </w:rPr>
-        <w:t xml:space="preserve"> </w:t>
-      </w:r>
-      <w:r>
-        <w:rPr>
-          <w:color w:val="auto"/>
-          <w:sz w:val="24"/>
-          <w:szCs w:val="24"/>
-        </w:rPr>
-        <w:t>e na produtividade</w:t>
-      </w:r>
-      <w:r>
-        <w:rPr>
-          <w:color w:val="auto"/>
-          <w:sz w:val="24"/>
-          <w:szCs w:val="24"/>
-        </w:rPr>
-        <w:t xml:space="preserve"> do trabalhador</w:t>
-      </w:r>
-      <w:r>
-        <w:rPr>
-          <w:color w:val="auto"/>
-          <w:sz w:val="24"/>
-          <w:szCs w:val="24"/>
-        </w:rPr>
-        <w:t>.</w:t>
-      </w:r>
-      <w:r>
-        <w:rPr>
-          <w:color w:val="auto"/>
-          <w:sz w:val="24"/>
-          <w:szCs w:val="24"/>
-        </w:rPr>
-        <w:t xml:space="preserve"> </w:t>
-      </w:r>
-      <w:r>
-        <w:rPr>
-          <w:color w:val="auto"/>
-          <w:sz w:val="24"/>
-          <w:szCs w:val="24"/>
-        </w:rPr>
-        <w:t>I</w:t>
-      </w:r>
-      <w:r>
-        <w:rPr>
-          <w:color w:val="auto"/>
-          <w:sz w:val="24"/>
-          <w:szCs w:val="24"/>
-        </w:rPr>
-        <w:t>sso acontece</w:t>
-      </w:r>
-      <w:r>
-        <w:rPr>
-          <w:color w:val="auto"/>
-          <w:sz w:val="24"/>
-          <w:szCs w:val="24"/>
-        </w:rPr>
-        <w:t>,</w:t>
-      </w:r>
-      <w:r>
-        <w:rPr>
-          <w:color w:val="auto"/>
-          <w:sz w:val="24"/>
-          <w:szCs w:val="24"/>
-        </w:rPr>
-        <w:t xml:space="preserve"> pois os funcionários passam a maior parte do seu tempo dentro do ambiente de trabalho</w:t>
-      </w:r>
-      <w:r>
-        <w:rPr>
-          <w:color w:val="auto"/>
-          <w:sz w:val="24"/>
-          <w:szCs w:val="24"/>
-        </w:rPr>
-        <w:t>, sendo</w:t>
-      </w:r>
-      <w:r>
-        <w:rPr>
-          <w:color w:val="auto"/>
-          <w:sz w:val="24"/>
-          <w:szCs w:val="24"/>
-        </w:rPr>
-        <w:t xml:space="preserve"> essencial que tenha uma iluminação adequada e confortável d</w:t>
-      </w:r>
-      <w:r>
-        <w:rPr>
-          <w:color w:val="auto"/>
-          <w:sz w:val="24"/>
-          <w:szCs w:val="24"/>
-        </w:rPr>
-        <w:t>urante a</w:t>
-      </w:r>
-      <w:r>
-        <w:rPr>
-          <w:color w:val="auto"/>
-          <w:sz w:val="24"/>
-          <w:szCs w:val="24"/>
-        </w:rPr>
-        <w:t xml:space="preserve"> permanência nesse</w:t>
-      </w:r>
-      <w:r>
-        <w:rPr>
-          <w:color w:val="auto"/>
-          <w:sz w:val="24"/>
-          <w:szCs w:val="24"/>
-        </w:rPr>
-        <w:t xml:space="preserve"> local em que</w:t>
-      </w:r>
-      <w:r>
-        <w:rPr>
-          <w:color w:val="auto"/>
-          <w:sz w:val="24"/>
-          <w:szCs w:val="24"/>
-        </w:rPr>
-        <w:t xml:space="preserve"> as tarefas diárias precisam ser realizadas com eficiência</w:t>
-      </w:r>
-      <w:r>
-        <w:rPr>
-          <w:color w:val="auto"/>
-          <w:sz w:val="24"/>
-          <w:szCs w:val="24"/>
-        </w:rPr>
-        <w:t>.</w:t>
-      </w:r>
-      <w:r>
-        <w:rPr>
-          <w:color w:val="auto"/>
-          <w:sz w:val="24"/>
-          <w:szCs w:val="24"/>
-        </w:rPr>
-        <w:t xml:space="preserve"> </w:t>
-      </w:r>
     </w:p>
     <w:p>
       <w:pPr>
@@ -1280,181 +2670,646 @@
           <w:szCs w:val="24"/>
         </w:rPr>
       </w:pPr>
-      <w:r>
-        <w:rPr>
-          <w:color w:val="auto"/>
-          <w:sz w:val="24"/>
-          <w:szCs w:val="24"/>
-        </w:rPr>
-        <w:t xml:space="preserve">Essa inadequação, pode causar baixo rendimento, problemas de visão, cansaço e acidentes de trabalho. </w:t>
-      </w:r>
-      <w:r>
-        <w:rPr>
-          <w:color w:val="auto"/>
-          <w:sz w:val="24"/>
-          <w:szCs w:val="24"/>
-        </w:rPr>
-        <w:t>O excesso de lu</w:t>
-      </w:r>
-      <w:r>
-        <w:rPr>
-          <w:color w:val="auto"/>
-          <w:sz w:val="24"/>
-          <w:szCs w:val="24"/>
-        </w:rPr>
-        <w:t>minosidade, por exemplo,</w:t>
-      </w:r>
-      <w:r>
-        <w:rPr>
-          <w:color w:val="auto"/>
-          <w:sz w:val="24"/>
-          <w:szCs w:val="24"/>
-        </w:rPr>
-        <w:t xml:space="preserve"> causa extrema irritação </w:t>
-      </w:r>
-      <w:r>
-        <w:rPr>
-          <w:color w:val="auto"/>
-          <w:sz w:val="24"/>
-          <w:szCs w:val="24"/>
-        </w:rPr>
-        <w:t>nos</w:t>
-      </w:r>
-      <w:r>
-        <w:rPr>
-          <w:color w:val="auto"/>
-          <w:sz w:val="24"/>
-          <w:szCs w:val="24"/>
-        </w:rPr>
-        <w:t xml:space="preserve"> olhos e fortes dores de cabeça</w:t>
-      </w:r>
-      <w:r>
-        <w:rPr>
-          <w:color w:val="auto"/>
-          <w:sz w:val="24"/>
-          <w:szCs w:val="24"/>
-        </w:rPr>
-        <w:t xml:space="preserve">. Nesse sentido, </w:t>
-      </w:r>
-      <w:r>
-        <w:rPr>
-          <w:color w:val="auto"/>
-          <w:sz w:val="24"/>
-          <w:szCs w:val="24"/>
-        </w:rPr>
-        <w:t>os trabalhadores</w:t>
-      </w:r>
-      <w:r>
-        <w:rPr>
-          <w:color w:val="auto"/>
-          <w:sz w:val="24"/>
-          <w:szCs w:val="24"/>
-        </w:rPr>
-        <w:t>,</w:t>
-      </w:r>
-      <w:r>
-        <w:rPr>
-          <w:color w:val="auto"/>
-          <w:sz w:val="24"/>
-          <w:szCs w:val="24"/>
-        </w:rPr>
-        <w:t xml:space="preserve"> constantemente</w:t>
-      </w:r>
-      <w:r>
-        <w:rPr>
-          <w:color w:val="auto"/>
-          <w:sz w:val="24"/>
-          <w:szCs w:val="24"/>
-        </w:rPr>
-        <w:t>,</w:t>
-      </w:r>
-      <w:r>
-        <w:rPr>
-          <w:color w:val="auto"/>
-          <w:sz w:val="24"/>
-          <w:szCs w:val="24"/>
-        </w:rPr>
-        <w:t xml:space="preserve"> acabam</w:t>
-      </w:r>
-      <w:r>
-        <w:rPr>
-          <w:color w:val="auto"/>
-          <w:sz w:val="24"/>
-          <w:szCs w:val="24"/>
-        </w:rPr>
-        <w:t xml:space="preserve"> faze</w:t>
-      </w:r>
-      <w:r>
-        <w:rPr>
-          <w:color w:val="auto"/>
-          <w:sz w:val="24"/>
-          <w:szCs w:val="24"/>
-        </w:rPr>
-        <w:t>ndo</w:t>
-      </w:r>
-      <w:r>
-        <w:rPr>
-          <w:color w:val="auto"/>
-          <w:sz w:val="24"/>
-          <w:szCs w:val="24"/>
-        </w:rPr>
-        <w:t xml:space="preserve"> pausas “indevidas” para descansar a vista e dispersar-se um pouco </w:t>
-      </w:r>
-      <w:r>
-        <w:rPr>
-          <w:color w:val="auto"/>
-          <w:sz w:val="24"/>
-          <w:szCs w:val="24"/>
-        </w:rPr>
-        <w:t>da luz forte</w:t>
-      </w:r>
-      <w:r>
-        <w:rPr>
-          <w:color w:val="auto"/>
-          <w:sz w:val="24"/>
-          <w:szCs w:val="24"/>
-        </w:rPr>
-        <w:t xml:space="preserve">. </w:t>
-      </w:r>
-      <w:r>
-        <w:rPr>
-          <w:color w:val="auto"/>
-          <w:sz w:val="24"/>
-          <w:szCs w:val="24"/>
-        </w:rPr>
-        <w:t xml:space="preserve">Já a baixa iluminação, pode </w:t>
-      </w:r>
-      <w:proofErr w:type="gramStart"/>
-      <w:r>
-        <w:rPr>
-          <w:color w:val="auto"/>
-          <w:sz w:val="24"/>
-          <w:szCs w:val="24"/>
-        </w:rPr>
-        <w:t>acarretar em</w:t>
-      </w:r>
-      <w:proofErr w:type="gramEnd"/>
-      <w:r>
-        <w:rPr>
-          <w:color w:val="auto"/>
-          <w:sz w:val="24"/>
-          <w:szCs w:val="24"/>
-        </w:rPr>
-        <w:t xml:space="preserve"> </w:t>
-      </w:r>
-      <w:r>
-        <w:rPr>
-          <w:color w:val="auto"/>
-          <w:sz w:val="24"/>
-          <w:szCs w:val="24"/>
-        </w:rPr>
-        <w:lastRenderedPageBreak/>
-        <w:t>acidentes graves pela pouca visibilidade e fadiga, aumentando significativamente os números de absenteísmo.</w:t>
-      </w:r>
     </w:p>
     <w:p>
       <w:pPr>
         <w:ind w:firstLine="708"/>
+        <w:jc w:val="both"/>
+        <w:rPr>
+          <w:color w:val="auto"/>
+          <w:sz w:val="24"/>
+          <w:szCs w:val="24"/>
+        </w:rPr>
+      </w:pPr>
+      <w:r>
+        <w:rPr>
+          <w:color w:val="auto"/>
+          <w:sz w:val="24"/>
+          <w:szCs w:val="24"/>
+        </w:rPr>
+        <w:t xml:space="preserve">Mesmo assim, é comum a iluminação imprópria ser um fator persistente. De acordo com pesquisa realizada, dados mostram que em cada 10 funcionários 7 sofrem com fadiga visual devido a iluminação </w:t>
+      </w:r>
+      <w:r>
+        <w:rPr>
+          <w:color w:val="auto"/>
+          <w:sz w:val="24"/>
+          <w:szCs w:val="24"/>
+          <w:u w:val="single"/>
+        </w:rPr>
+        <w:t>inadequada</w:t>
+      </w:r>
+      <w:r>
+        <w:rPr>
+          <w:color w:val="auto"/>
+          <w:sz w:val="24"/>
+          <w:szCs w:val="24"/>
+        </w:rPr>
+        <w:t xml:space="preserve"> do ambiente.</w:t>
+      </w:r>
+      <w:r>
+        <w:rPr>
+          <w:color w:val="auto"/>
+          <w:sz w:val="24"/>
+          <w:szCs w:val="24"/>
+        </w:rPr>
+        <w:t xml:space="preserve"> Além disso, 17 de 29 entrevistados afirmaram que a iluminação inadequada afeta sua produtividade, outros 6 </w:t>
+      </w:r>
+      <w:r>
+        <w:rPr>
+          <w:color w:val="auto"/>
+          <w:sz w:val="24"/>
+          <w:szCs w:val="24"/>
+        </w:rPr>
+        <w:t>alegaram que se sentem parcialmente afetados e apenas os 6 restantes disseram que isso não os incomoda. Ou seja, 23 pessoas, o equivalente a 80% se sente afetados pela iluminação inadequada.</w:t>
+      </w:r>
+    </w:p>
+    <w:p>
+      <w:pPr>
+        <w:ind w:firstLine="708"/>
+        <w:sectPr>
+          <w:type w:val="continuous"/>
+          <w:pgSz w:w="11906" w:h="16838" w:code="9"/>
+          <w:pgMar w:top="964" w:right="964" w:bottom="964" w:left="964" w:header="709" w:footer="709" w:gutter="0"/>
+          <w:pgNumType w:start="0"/>
+          <w:cols w:num="2" w:space="708"/>
+          <w:titlePg/>
+          <w:docGrid w:linePitch="360"/>
+        </w:sectPr>
+      </w:pPr>
+    </w:p>
+    <w:p>
+      <w:pPr>
+        <w:ind w:firstLine="708"/>
+        <w:rPr>
+          <w:color w:val="auto"/>
+          <w:sz w:val="24"/>
+          <w:szCs w:val="24"/>
+        </w:rPr>
+      </w:pPr>
+      <w:r>
+        <w:t> </w:t>
+      </w:r>
+      <w:r>
+        <w:t xml:space="preserve"> </w:t>
+      </w:r>
+      <w:r>
+        <w:t>  </w:t>
+      </w:r>
+    </w:p>
+    <w:p>
+      <w:pPr>
+        <w:rPr>
+          <w:color w:val="auto"/>
+          <w:sz w:val="24"/>
+          <w:szCs w:val="24"/>
+        </w:rPr>
+      </w:pPr>
+      <w:r>
+        <w:rPr>
+          <w:noProof/>
+        </w:rPr>
+        <w:drawing>
+          <wp:anchor distT="0" distB="0" distL="114300" distR="114300" simplePos="0" relativeHeight="251658240" behindDoc="0" locked="0" layoutInCell="1" allowOverlap="1" wp14:anchorId="54609C66" wp14:editId="40598D2E">
+            <wp:simplePos x="0" y="0"/>
+            <wp:positionH relativeFrom="margin">
+              <wp:posOffset>3828777</wp:posOffset>
+            </wp:positionH>
+            <wp:positionV relativeFrom="paragraph">
+              <wp:posOffset>260804</wp:posOffset>
+            </wp:positionV>
+            <wp:extent cx="2264228" cy="2899938"/>
+            <wp:effectExtent l="0" t="0" r="3175" b="0"/>
+            <wp:wrapTopAndBottom/>
+            <wp:docPr id="7" name="Imagem 7"/>
+            <wp:cNvGraphicFramePr>
+              <a:graphicFrameLocks xmlns:a="http://schemas.openxmlformats.org/drawingml/2006/main" noChangeAspect="1"/>
+            </wp:cNvGraphicFramePr>
+            <a:graphic xmlns:a="http://schemas.openxmlformats.org/drawingml/2006/main">
+              <a:graphicData uri="http://schemas.openxmlformats.org/drawingml/2006/picture">
+                <pic:pic xmlns:pic="http://schemas.openxmlformats.org/drawingml/2006/picture">
+                  <pic:nvPicPr>
+                    <pic:cNvPr id="0" name="Picture 1"/>
+                    <pic:cNvPicPr>
+                      <a:picLocks noChangeAspect="1" noChangeArrowheads="1"/>
+                    </pic:cNvPicPr>
+                  </pic:nvPicPr>
+                  <pic:blipFill>
+                    <a:blip r:embed="rId17">
+                      <a:extLst>
+                        <a:ext uri="{28A0092B-C50C-407E-A947-70E740481C1C}">
+                          <a14:useLocalDpi xmlns:a14="http://schemas.microsoft.com/office/drawing/2010/main" val="0"/>
+                        </a:ext>
+                      </a:extLst>
+                    </a:blip>
+                    <a:srcRect/>
+                    <a:stretch>
+                      <a:fillRect/>
+                    </a:stretch>
+                  </pic:blipFill>
+                  <pic:spPr bwMode="auto">
+                    <a:xfrm>
+                      <a:off x="0" y="0"/>
+                      <a:ext cx="2264228" cy="2899938"/>
+                    </a:xfrm>
+                    <a:prstGeom prst="rect">
+                      <a:avLst/>
+                    </a:prstGeom>
+                    <a:noFill/>
+                    <a:ln>
+                      <a:noFill/>
+                    </a:ln>
+                  </pic:spPr>
+                </pic:pic>
+              </a:graphicData>
+            </a:graphic>
+            <wp14:sizeRelH relativeFrom="margin">
+              <wp14:pctWidth>0</wp14:pctWidth>
+            </wp14:sizeRelH>
+            <wp14:sizeRelV relativeFrom="margin">
+              <wp14:pctHeight>0</wp14:pctHeight>
+            </wp14:sizeRelV>
+          </wp:anchor>
+        </w:drawing>
+      </w:r>
+    </w:p>
+    <w:p>
+      <w:pPr>
+        <w:rPr>
+          <w:color w:val="auto"/>
+          <w:sz w:val="24"/>
+          <w:szCs w:val="24"/>
+        </w:rPr>
+        <w:sectPr>
+          <w:type w:val="continuous"/>
+          <w:pgSz w:w="11906" w:h="16838" w:code="9"/>
+          <w:pgMar w:top="964" w:right="964" w:bottom="964" w:left="964" w:header="709" w:footer="709" w:gutter="0"/>
+          <w:pgNumType w:start="0"/>
+          <w:cols w:space="708"/>
+          <w:titlePg/>
+          <w:docGrid w:linePitch="360"/>
+        </w:sectPr>
+      </w:pPr>
+    </w:p>
+    <w:p>
+      <w:pPr>
+        <w:rPr>
+          <w:color w:val="auto"/>
+          <w:sz w:val="24"/>
+          <w:szCs w:val="24"/>
+        </w:rPr>
+      </w:pPr>
+    </w:p>
+    <w:p>
+      <w:pPr>
+        <w:rPr>
+          <w:color w:val="auto"/>
+          <w:sz w:val="24"/>
+          <w:szCs w:val="24"/>
+        </w:rPr>
+      </w:pPr>
+    </w:p>
+    <w:p>
+      <w:pPr>
+        <w:ind w:firstLine="708"/>
+        <w:jc w:val="both"/>
+        <w:rPr>
+          <w:color w:val="auto"/>
+          <w:sz w:val="24"/>
+          <w:szCs w:val="24"/>
+        </w:rPr>
+      </w:pPr>
+      <w:r>
+        <w:rPr>
+          <w:color w:val="auto"/>
+          <w:sz w:val="24"/>
+          <w:szCs w:val="24"/>
+        </w:rPr>
+        <w:t xml:space="preserve">Ademais, uma pesquisa da Universidade de </w:t>
+      </w:r>
+      <w:proofErr w:type="spellStart"/>
+      <w:r>
+        <w:rPr>
+          <w:color w:val="auto"/>
+          <w:sz w:val="24"/>
+          <w:szCs w:val="24"/>
+        </w:rPr>
+        <w:t>Twente</w:t>
+      </w:r>
+      <w:proofErr w:type="spellEnd"/>
+      <w:r>
+        <w:rPr>
+          <w:color w:val="auto"/>
+          <w:sz w:val="24"/>
+          <w:szCs w:val="24"/>
+        </w:rPr>
+        <w:t>, na Holanda, acompanhou os efeitos da exposição à iluminação que procura “imitar” a luz solar, durante o ciclo das 24 horas do dia. Os resultados indicaram que 18% dos participantes perceberam aumento de produtividade, 71% tiveram ânimo elevado, 76% se sentiram mais felizes e 50% mais saudáveis. Tais dados, demonstram a forte influência da diferença de luminosidade.</w:t>
+      </w:r>
+    </w:p>
+    <w:p>
+      <w:pPr>
+        <w:ind w:firstLine="708"/>
+        <w:rPr>
+          <w:color w:val="auto"/>
+          <w:sz w:val="24"/>
+          <w:szCs w:val="24"/>
+        </w:rPr>
+        <w:sectPr>
+          <w:type w:val="continuous"/>
+          <w:pgSz w:w="11906" w:h="16838" w:code="9"/>
+          <w:pgMar w:top="964" w:right="964" w:bottom="964" w:left="964" w:header="709" w:footer="709" w:gutter="0"/>
+          <w:pgNumType w:start="0"/>
+          <w:cols w:num="2" w:space="708"/>
+          <w:titlePg/>
+          <w:docGrid w:linePitch="360"/>
+        </w:sectPr>
+      </w:pPr>
+    </w:p>
+    <w:p>
+      <w:pPr>
+        <w:ind w:firstLine="708"/>
+        <w:rPr>
+          <w:color w:val="auto"/>
+          <w:sz w:val="24"/>
+          <w:szCs w:val="24"/>
+        </w:rPr>
+      </w:pPr>
+    </w:p>
+    <w:p>
+      <w:pPr>
+        <w:rPr>
+          <w:color w:val="auto"/>
+          <w:sz w:val="24"/>
+          <w:szCs w:val="24"/>
+        </w:rPr>
+      </w:pPr>
+    </w:p>
+    <w:p>
+      <w:pPr>
+        <w:ind w:firstLine="708"/>
+        <w:rPr>
+          <w:color w:val="auto"/>
+          <w:sz w:val="24"/>
+          <w:szCs w:val="24"/>
+        </w:rPr>
+      </w:pPr>
+      <w:r>
+        <w:rPr>
+          <w:color w:val="auto"/>
+          <w:sz w:val="24"/>
+          <w:szCs w:val="24"/>
+        </w:rPr>
+        <w:t>A iluminação</w:t>
+      </w:r>
+      <w:r>
+        <w:rPr>
+          <w:color w:val="auto"/>
+          <w:sz w:val="24"/>
+          <w:szCs w:val="24"/>
+        </w:rPr>
+        <w:t xml:space="preserve"> inadequada</w:t>
+      </w:r>
+      <w:r>
+        <w:rPr>
+          <w:color w:val="auto"/>
+          <w:sz w:val="24"/>
+          <w:szCs w:val="24"/>
+        </w:rPr>
+        <w:t xml:space="preserve"> no local de trabalho corporativo</w:t>
+      </w:r>
+      <w:r>
+        <w:rPr>
+          <w:color w:val="auto"/>
+          <w:sz w:val="24"/>
+          <w:szCs w:val="24"/>
+        </w:rPr>
+        <w:t xml:space="preserve"> é um dos causadores do absenteísmo e</w:t>
+      </w:r>
+      <w:r>
+        <w:rPr>
+          <w:color w:val="auto"/>
+          <w:sz w:val="24"/>
+          <w:szCs w:val="24"/>
+        </w:rPr>
+        <w:t xml:space="preserve"> tem uma grande</w:t>
+      </w:r>
+      <w:r>
+        <w:rPr>
+          <w:color w:val="auto"/>
+          <w:sz w:val="24"/>
+          <w:szCs w:val="24"/>
+        </w:rPr>
+        <w:t xml:space="preserve"> importância</w:t>
+      </w:r>
+      <w:r>
+        <w:rPr>
+          <w:color w:val="auto"/>
+          <w:sz w:val="24"/>
+          <w:szCs w:val="24"/>
+        </w:rPr>
+        <w:t xml:space="preserve"> neste quesito</w:t>
+      </w:r>
+      <w:r>
+        <w:rPr>
+          <w:color w:val="auto"/>
+          <w:sz w:val="24"/>
+          <w:szCs w:val="24"/>
+        </w:rPr>
+        <w:t>, pois influencia no desempenho</w:t>
+      </w:r>
+      <w:r>
+        <w:rPr>
+          <w:color w:val="auto"/>
+          <w:sz w:val="24"/>
+          <w:szCs w:val="24"/>
+        </w:rPr>
+        <w:t xml:space="preserve"> </w:t>
+      </w:r>
+      <w:r>
+        <w:rPr>
+          <w:color w:val="auto"/>
+          <w:sz w:val="24"/>
+          <w:szCs w:val="24"/>
+        </w:rPr>
+        <w:t>e na produtividade</w:t>
+      </w:r>
+      <w:r>
+        <w:rPr>
+          <w:color w:val="auto"/>
+          <w:sz w:val="24"/>
+          <w:szCs w:val="24"/>
+        </w:rPr>
+        <w:t xml:space="preserve"> do trabalhador</w:t>
+      </w:r>
+      <w:r>
+        <w:rPr>
+          <w:color w:val="auto"/>
+          <w:sz w:val="24"/>
+          <w:szCs w:val="24"/>
+        </w:rPr>
+        <w:t>.</w:t>
+      </w:r>
+      <w:r>
+        <w:rPr>
+          <w:color w:val="auto"/>
+          <w:sz w:val="24"/>
+          <w:szCs w:val="24"/>
+        </w:rPr>
+        <w:t xml:space="preserve"> </w:t>
+      </w:r>
+      <w:r>
+        <w:rPr>
+          <w:color w:val="auto"/>
+          <w:sz w:val="24"/>
+          <w:szCs w:val="24"/>
+        </w:rPr>
+        <w:t>I</w:t>
+      </w:r>
+      <w:r>
+        <w:rPr>
+          <w:color w:val="auto"/>
+          <w:sz w:val="24"/>
+          <w:szCs w:val="24"/>
+        </w:rPr>
+        <w:t>sso acontece</w:t>
+      </w:r>
+      <w:r>
+        <w:rPr>
+          <w:color w:val="auto"/>
+          <w:sz w:val="24"/>
+          <w:szCs w:val="24"/>
+        </w:rPr>
+        <w:t>,</w:t>
+      </w:r>
+      <w:r>
+        <w:rPr>
+          <w:color w:val="auto"/>
+          <w:sz w:val="24"/>
+          <w:szCs w:val="24"/>
+        </w:rPr>
+        <w:t xml:space="preserve"> pois os funcionários passam a maior parte do seu tempo dentro do ambiente de trabalho</w:t>
+      </w:r>
+      <w:r>
+        <w:rPr>
+          <w:color w:val="auto"/>
+          <w:sz w:val="24"/>
+          <w:szCs w:val="24"/>
+        </w:rPr>
+        <w:t>, sendo</w:t>
+      </w:r>
+      <w:r>
+        <w:rPr>
+          <w:color w:val="auto"/>
+          <w:sz w:val="24"/>
+          <w:szCs w:val="24"/>
+        </w:rPr>
+        <w:t xml:space="preserve"> essencial que tenha uma iluminação adequada e confortável d</w:t>
+      </w:r>
+      <w:r>
+        <w:rPr>
+          <w:color w:val="auto"/>
+          <w:sz w:val="24"/>
+          <w:szCs w:val="24"/>
+        </w:rPr>
+        <w:t>urante a</w:t>
+      </w:r>
+      <w:r>
+        <w:rPr>
+          <w:color w:val="auto"/>
+          <w:sz w:val="24"/>
+          <w:szCs w:val="24"/>
+        </w:rPr>
+        <w:t xml:space="preserve"> permanência nesse</w:t>
+      </w:r>
+      <w:r>
+        <w:rPr>
+          <w:color w:val="auto"/>
+          <w:sz w:val="24"/>
+          <w:szCs w:val="24"/>
+        </w:rPr>
+        <w:t xml:space="preserve"> local em que</w:t>
+      </w:r>
+      <w:r>
+        <w:rPr>
+          <w:color w:val="auto"/>
+          <w:sz w:val="24"/>
+          <w:szCs w:val="24"/>
+        </w:rPr>
+        <w:t xml:space="preserve"> as tarefas diárias precisam ser realizadas com eficiência</w:t>
+      </w:r>
+      <w:r>
+        <w:rPr>
+          <w:color w:val="auto"/>
+          <w:sz w:val="24"/>
+          <w:szCs w:val="24"/>
+        </w:rPr>
+        <w:t>.</w:t>
+      </w:r>
+      <w:r>
+        <w:rPr>
+          <w:color w:val="auto"/>
+          <w:sz w:val="24"/>
+          <w:szCs w:val="24"/>
+        </w:rPr>
+        <w:t xml:space="preserve"> </w:t>
+      </w:r>
+    </w:p>
+    <w:p>
+      <w:pPr>
+        <w:ind w:firstLine="708"/>
+        <w:rPr>
+          <w:color w:val="auto"/>
+          <w:sz w:val="24"/>
+          <w:szCs w:val="24"/>
+        </w:rPr>
+      </w:pPr>
+      <w:r>
+        <w:rPr>
+          <w:color w:val="auto"/>
+          <w:sz w:val="24"/>
+          <w:szCs w:val="24"/>
+        </w:rPr>
+        <w:t xml:space="preserve">Essa inadequação, pode causar baixo rendimento, problemas de visão, cansaço e acidentes de trabalho. </w:t>
+      </w:r>
+      <w:r>
+        <w:rPr>
+          <w:color w:val="auto"/>
+          <w:sz w:val="24"/>
+          <w:szCs w:val="24"/>
+        </w:rPr>
+        <w:t>O excesso de lu</w:t>
+      </w:r>
+      <w:r>
+        <w:rPr>
+          <w:color w:val="auto"/>
+          <w:sz w:val="24"/>
+          <w:szCs w:val="24"/>
+        </w:rPr>
+        <w:t>minosidade, por exemplo,</w:t>
+      </w:r>
+      <w:r>
+        <w:rPr>
+          <w:color w:val="auto"/>
+          <w:sz w:val="24"/>
+          <w:szCs w:val="24"/>
+        </w:rPr>
+        <w:t xml:space="preserve"> causa extrema irritação </w:t>
+      </w:r>
+      <w:r>
+        <w:rPr>
+          <w:color w:val="auto"/>
+          <w:sz w:val="24"/>
+          <w:szCs w:val="24"/>
+        </w:rPr>
+        <w:t>nos</w:t>
+      </w:r>
+      <w:r>
+        <w:rPr>
+          <w:color w:val="auto"/>
+          <w:sz w:val="24"/>
+          <w:szCs w:val="24"/>
+        </w:rPr>
+        <w:t xml:space="preserve"> olhos e fortes dores de cabeça</w:t>
+      </w:r>
+      <w:r>
+        <w:rPr>
+          <w:color w:val="auto"/>
+          <w:sz w:val="24"/>
+          <w:szCs w:val="24"/>
+        </w:rPr>
+        <w:t xml:space="preserve">. Nesse sentido, </w:t>
+      </w:r>
+      <w:r>
+        <w:rPr>
+          <w:color w:val="auto"/>
+          <w:sz w:val="24"/>
+          <w:szCs w:val="24"/>
+        </w:rPr>
+        <w:t>os trabalhadores</w:t>
+      </w:r>
+      <w:r>
+        <w:rPr>
+          <w:color w:val="auto"/>
+          <w:sz w:val="24"/>
+          <w:szCs w:val="24"/>
+        </w:rPr>
+        <w:t>,</w:t>
+      </w:r>
+      <w:r>
+        <w:rPr>
+          <w:color w:val="auto"/>
+          <w:sz w:val="24"/>
+          <w:szCs w:val="24"/>
+        </w:rPr>
+        <w:t xml:space="preserve"> constantemente</w:t>
+      </w:r>
+      <w:r>
+        <w:rPr>
+          <w:color w:val="auto"/>
+          <w:sz w:val="24"/>
+          <w:szCs w:val="24"/>
+        </w:rPr>
+        <w:t>,</w:t>
+      </w:r>
+      <w:r>
+        <w:rPr>
+          <w:color w:val="auto"/>
+          <w:sz w:val="24"/>
+          <w:szCs w:val="24"/>
+        </w:rPr>
+        <w:t xml:space="preserve"> acabam</w:t>
+      </w:r>
+      <w:r>
+        <w:rPr>
+          <w:color w:val="auto"/>
+          <w:sz w:val="24"/>
+          <w:szCs w:val="24"/>
+        </w:rPr>
+        <w:t xml:space="preserve"> faze</w:t>
+      </w:r>
+      <w:r>
+        <w:rPr>
+          <w:color w:val="auto"/>
+          <w:sz w:val="24"/>
+          <w:szCs w:val="24"/>
+        </w:rPr>
+        <w:t>ndo</w:t>
+      </w:r>
+      <w:r>
+        <w:rPr>
+          <w:color w:val="auto"/>
+          <w:sz w:val="24"/>
+          <w:szCs w:val="24"/>
+        </w:rPr>
+        <w:t xml:space="preserve"> pausas “indevidas” para descansar a vista e dispersar-se um pouco </w:t>
+      </w:r>
+      <w:r>
+        <w:rPr>
+          <w:color w:val="auto"/>
+          <w:sz w:val="24"/>
+          <w:szCs w:val="24"/>
+        </w:rPr>
+        <w:t>da luz forte</w:t>
+      </w:r>
+      <w:r>
+        <w:rPr>
+          <w:color w:val="auto"/>
+          <w:sz w:val="24"/>
+          <w:szCs w:val="24"/>
+        </w:rPr>
+        <w:t xml:space="preserve">. </w:t>
+      </w:r>
+      <w:r>
+        <w:rPr>
+          <w:color w:val="auto"/>
+          <w:sz w:val="24"/>
+          <w:szCs w:val="24"/>
+        </w:rPr>
+        <w:t>Já a baixa iluminação, pode acarretar em acidentes graves pela pouca visibilidade e fadiga, aumentando significativamente os números de absenteísmo.</w:t>
+      </w:r>
+    </w:p>
+    <w:p>
+      <w:pPr>
+        <w:ind w:firstLine="708"/>
         <w:rPr>
           <w:color w:val="808080" w:themeColor="background1" w:themeShade="80"/>
           <w:sz w:val="24"/>
@@ -1593,18 +3448,18 @@
       <w:r>
         <w:rPr>
           <w:color w:val="4472C4" w:themeColor="accent1"/>
-          <w:sz w:val="24"/>
-          <w:szCs w:val="24"/>
+          <w:sz w:val="20"/>
+          <w:szCs w:val="20"/>
         </w:rPr>
         <w:t xml:space="preserve">Fonte: </w:t>
       </w:r>
-      <w:hyperlink r:id="rId12" w:history="1">
+      <w:hyperlink r:id="rId18" w:history="1">
         <w:r>
           <w:rPr>
             <w:rStyle w:val="Hyperlink"/>
             <w:color w:val="4472C4" w:themeColor="accent1"/>
-            <w:sz w:val="24"/>
-            <w:szCs w:val="24"/>
+            <w:sz w:val="20"/>
+            <w:szCs w:val="20"/>
           </w:rPr>
           <w:t>https://laboreweb.com.br/fadiga-visual-e-iluminacao-no-ambiente-de-trabalho/</w:t>
         </w:r>
@@ -1622,8 +3477,13 @@
       <w:pPr>
         <w:pStyle w:val="Ttulo1"/>
       </w:pPr>
-      <w:r>
-        <w:t xml:space="preserve">Escopo </w:t>
+      <w:bookmarkStart w:id="5" w:name="_Toc121486508"/>
+      <w:r>
+        <w:t>Escopo</w:t>
+      </w:r>
+      <w:bookmarkEnd w:id="5"/>
+      <w:r>
+        <w:t xml:space="preserve"> </w:t>
       </w:r>
     </w:p>
     <w:p>
@@ -1673,11 +3533,19 @@
           <w:rFonts w:eastAsia="Arial"/>
         </w:rPr>
       </w:pPr>
+      <w:bookmarkStart w:id="6" w:name="_Toc121486509"/>
       <w:r>
         <w:rPr>
           <w:rFonts w:eastAsia="Arial"/>
         </w:rPr>
-        <w:t xml:space="preserve">Entregáveis: </w:t>
+        <w:t>Entregáveis:</w:t>
+      </w:r>
+      <w:bookmarkEnd w:id="6"/>
+      <w:r>
+        <w:rPr>
+          <w:rFonts w:eastAsia="Arial"/>
+        </w:rPr>
+        <w:t xml:space="preserve"> </w:t>
       </w:r>
     </w:p>
     <w:p>
@@ -1780,11 +3648,19 @@
           <w:rFonts w:eastAsia="Arial"/>
         </w:rPr>
       </w:pPr>
+      <w:bookmarkStart w:id="7" w:name="_Toc121486510"/>
       <w:r>
         <w:rPr>
           <w:rFonts w:eastAsia="Arial"/>
         </w:rPr>
-        <w:t xml:space="preserve">Não Entregáveis: </w:t>
+        <w:t>Não Entregáveis:</w:t>
+      </w:r>
+      <w:bookmarkEnd w:id="7"/>
+      <w:r>
+        <w:rPr>
+          <w:rFonts w:eastAsia="Arial"/>
+        </w:rPr>
+        <w:t xml:space="preserve"> </w:t>
       </w:r>
     </w:p>
     <w:p>
@@ -1899,9 +3775,12 @@
       <w:pPr>
         <w:pStyle w:val="Ttulo1"/>
       </w:pPr>
-      <w:r>
+      <w:bookmarkStart w:id="8" w:name="_Toc121486511"/>
+      <w:r>
+        <w:lastRenderedPageBreak/>
         <w:t>Objetivo do projeto</w:t>
       </w:r>
+      <w:bookmarkEnd w:id="8"/>
     </w:p>
     <w:p>
       <w:pPr>
@@ -2078,6 +3957,7 @@
       <w:pPr>
         <w:pStyle w:val="Ttulo1"/>
       </w:pPr>
+      <w:bookmarkStart w:id="9" w:name="_Toc121486512"/>
       <w:r>
         <w:rPr>
           <w:rStyle w:val="Ttulo1Char"/>
@@ -2086,6 +3966,7 @@
         </w:rPr>
         <w:t>Principais requisitos</w:t>
       </w:r>
+      <w:bookmarkEnd w:id="9"/>
     </w:p>
     <w:p/>
     <w:p>
@@ -2125,17 +4006,7 @@
           <w:sz w:val="24"/>
           <w:szCs w:val="24"/>
         </w:rPr>
-        <w:t xml:space="preserve"> center que aderirem ao projeto. O sistema precisará </w:t>
-      </w:r>
-      <w:r>
-        <w:rPr>
-          <w:rFonts w:eastAsia="Arial" w:cs="Arial"/>
-          <w:color w:val="auto"/>
-          <w:sz w:val="24"/>
-          <w:szCs w:val="24"/>
-        </w:rPr>
-        <w:lastRenderedPageBreak/>
-        <w:t xml:space="preserve">possuir uma aplicação do tipo web, com um módulo de cadastro e login destinado ao nosso parceiro. Ao captar as medidas em lux, o sensor enviará os registros para o banco de dados que, integrado com a dashboard, irá exibir o histórico de temperatura para o usuário. Além do histórico, na dashboard o usuário poderá visualizar também os gráficos </w:t>
+        <w:t xml:space="preserve"> center que aderirem ao projeto. O sistema precisará possuir uma aplicação do tipo web, com um módulo de cadastro e login destinado ao nosso parceiro. Ao captar as medidas em lux, o sensor enviará os registros para o banco de dados que, integrado com a dashboard, irá exibir o histórico de temperatura para o usuário. Além do histórico, na dashboard o usuário poderá visualizar também os gráficos </w:t>
       </w:r>
       <w:r>
         <w:rPr>
@@ -2197,6 +4068,7 @@
           <w:rFonts w:eastAsia="Arial"/>
         </w:rPr>
       </w:pPr>
+      <w:bookmarkStart w:id="10" w:name="_Toc121486513"/>
       <w:proofErr w:type="spellStart"/>
       <w:r>
         <w:rPr>
@@ -2221,7 +4093,14 @@
         <w:rPr>
           <w:rFonts w:eastAsia="Arial"/>
         </w:rPr>
-        <w:t xml:space="preserve">: </w:t>
+        <w:t>:</w:t>
+      </w:r>
+      <w:bookmarkEnd w:id="10"/>
+      <w:r>
+        <w:rPr>
+          <w:rFonts w:eastAsia="Arial"/>
+        </w:rPr>
+        <w:t xml:space="preserve"> </w:t>
       </w:r>
     </w:p>
     <w:p/>
@@ -2266,6 +4145,7 @@
                 <w:noProof/>
               </w:rPr>
             </w:pPr>
+            <w:bookmarkStart w:id="11" w:name="_Toc121486514"/>
             <w:r>
               <w:rPr>
                 <w:rFonts w:eastAsia="Arial"/>
@@ -2275,6 +4155,7 @@
               </w:rPr>
               <w:t>BACKLOG LUMINAR</w:t>
             </w:r>
+            <w:bookmarkEnd w:id="11"/>
           </w:p>
         </w:tc>
       </w:tr>
@@ -2301,6 +4182,7 @@
                 <w:noProof/>
               </w:rPr>
             </w:pPr>
+            <w:bookmarkStart w:id="12" w:name="_Toc121486515"/>
             <w:r>
               <w:rPr>
                 <w:rFonts w:eastAsia="Arial"/>
@@ -2315,6 +4197,7 @@
               </w:rPr>
               <w:t>equisito</w:t>
             </w:r>
+            <w:bookmarkEnd w:id="12"/>
           </w:p>
         </w:tc>
         <w:tc>
@@ -2332,9 +4215,11 @@
               <w:jc w:val="center"/>
               <w:outlineLvl w:val="1"/>
             </w:pPr>
+            <w:bookmarkStart w:id="13" w:name="_Toc121486516"/>
             <w:r>
               <w:t>Descrição</w:t>
             </w:r>
+            <w:bookmarkEnd w:id="13"/>
           </w:p>
         </w:tc>
         <w:tc>
@@ -2356,6 +4241,7 @@
                 <w:noProof/>
               </w:rPr>
             </w:pPr>
+            <w:bookmarkStart w:id="14" w:name="_Toc121486517"/>
             <w:r>
               <w:rPr>
                 <w:rFonts w:eastAsia="Arial"/>
@@ -2384,6 +4270,7 @@
               </w:rPr>
               <w:t>ficação</w:t>
             </w:r>
+            <w:bookmarkEnd w:id="14"/>
           </w:p>
         </w:tc>
         <w:tc>
@@ -2405,6 +4292,7 @@
                 <w:noProof/>
               </w:rPr>
             </w:pPr>
+            <w:bookmarkStart w:id="15" w:name="_Toc121486518"/>
             <w:r>
               <w:rPr>
                 <w:rFonts w:eastAsia="Arial"/>
@@ -2412,6 +4300,7 @@
               </w:rPr>
               <w:t>Tamanho</w:t>
             </w:r>
+            <w:bookmarkEnd w:id="15"/>
           </w:p>
         </w:tc>
         <w:tc>
@@ -2433,6 +4322,7 @@
                 <w:noProof/>
               </w:rPr>
             </w:pPr>
+            <w:bookmarkStart w:id="16" w:name="_Toc121486519"/>
             <w:r>
               <w:rPr>
                 <w:rFonts w:eastAsia="Arial"/>
@@ -2440,6 +4330,7 @@
               </w:rPr>
               <w:t>Prioridade</w:t>
             </w:r>
+            <w:bookmarkEnd w:id="16"/>
           </w:p>
         </w:tc>
       </w:tr>
@@ -3019,6 +4910,7 @@
                 <w:sz w:val="20"/>
                 <w:szCs w:val="20"/>
               </w:rPr>
+              <w:lastRenderedPageBreak/>
               <w:t>- Tela index + simulador financeiro</w:t>
             </w:r>
           </w:p>
@@ -3047,6 +4939,7 @@
                 <w:sz w:val="24"/>
                 <w:szCs w:val="24"/>
               </w:rPr>
+              <w:lastRenderedPageBreak/>
               <w:t>Essencial</w:t>
             </w:r>
           </w:p>
@@ -3565,7 +5458,6 @@
                 <w:sz w:val="24"/>
                 <w:szCs w:val="24"/>
               </w:rPr>
-              <w:lastRenderedPageBreak/>
               <w:t>Criação das tabelas no banco de dados (script)</w:t>
             </w:r>
           </w:p>
@@ -5038,6 +6930,7 @@
                 <w:sz w:val="24"/>
                 <w:szCs w:val="24"/>
               </w:rPr>
+              <w:lastRenderedPageBreak/>
               <w:t>Definição da especificação do Analytics / Métricas</w:t>
             </w:r>
           </w:p>
@@ -5774,7 +7667,6 @@
                 <w:sz w:val="24"/>
                 <w:szCs w:val="24"/>
               </w:rPr>
-              <w:lastRenderedPageBreak/>
               <w:t>Atualização documentação do projeto</w:t>
             </w:r>
           </w:p>
@@ -6034,27 +7926,174 @@
           </w:p>
         </w:tc>
       </w:tr>
+      <w:tr>
+        <w:trPr>
+          <w:trHeight w:val="614"/>
+        </w:trPr>
+        <w:tc>
+          <w:tcPr>
+            <w:tcW w:w="2694" w:type="dxa"/>
+            <w:vAlign w:val="center"/>
+          </w:tcPr>
+          <w:p>
+            <w:pPr>
+              <w:jc w:val="center"/>
+              <w:rPr>
+                <w:rFonts w:ascii="Arial" w:eastAsia="Arial" w:hAnsi="Arial" w:cs="Arial"/>
+                <w:noProof/>
+                <w:color w:val="auto"/>
+                <w:sz w:val="24"/>
+                <w:szCs w:val="24"/>
+              </w:rPr>
+            </w:pPr>
+            <w:r>
+              <w:rPr>
+                <w:rFonts w:ascii="Arial" w:eastAsia="Arial" w:hAnsi="Arial" w:cs="Arial"/>
+                <w:noProof/>
+                <w:color w:val="auto"/>
+                <w:sz w:val="24"/>
+                <w:szCs w:val="24"/>
+              </w:rPr>
+              <w:t>Integração do projeto com a nuvem - Azure</w:t>
+            </w:r>
+          </w:p>
+        </w:tc>
+        <w:tc>
+          <w:tcPr>
+            <w:tcW w:w="2977" w:type="dxa"/>
+          </w:tcPr>
+          <w:p>
+            <w:pPr>
+              <w:rPr>
+                <w:rFonts w:ascii="Arial" w:eastAsia="Arial" w:hAnsi="Arial" w:cs="Arial"/>
+                <w:noProof/>
+                <w:color w:val="auto"/>
+                <w:sz w:val="20"/>
+                <w:szCs w:val="20"/>
+              </w:rPr>
+            </w:pPr>
+            <w:r>
+              <w:rPr>
+                <w:rFonts w:ascii="Arial" w:eastAsia="Arial" w:hAnsi="Arial" w:cs="Arial"/>
+                <w:noProof/>
+                <w:color w:val="auto"/>
+                <w:sz w:val="20"/>
+                <w:szCs w:val="20"/>
+              </w:rPr>
+              <w:t>Colocar site institucional e banco de dados na nuvem.</w:t>
+            </w:r>
+          </w:p>
+        </w:tc>
+        <w:tc>
+          <w:tcPr>
+            <w:tcW w:w="1701" w:type="dxa"/>
+            <w:vAlign w:val="center"/>
+          </w:tcPr>
+          <w:p>
+            <w:pPr>
+              <w:jc w:val="center"/>
+              <w:rPr>
+                <w:rFonts w:ascii="Arial" w:eastAsia="Arial" w:hAnsi="Arial" w:cs="Arial"/>
+                <w:noProof/>
+                <w:color w:val="auto"/>
+                <w:sz w:val="24"/>
+                <w:szCs w:val="24"/>
+              </w:rPr>
+            </w:pPr>
+            <w:r>
+              <w:rPr>
+                <w:rFonts w:ascii="Arial" w:eastAsia="Arial" w:hAnsi="Arial" w:cs="Arial"/>
+                <w:noProof/>
+                <w:color w:val="auto"/>
+                <w:sz w:val="24"/>
+                <w:szCs w:val="24"/>
+              </w:rPr>
+              <w:t>Essencial</w:t>
+            </w:r>
+          </w:p>
+        </w:tc>
+        <w:tc>
+          <w:tcPr>
+            <w:tcW w:w="1417" w:type="dxa"/>
+            <w:vAlign w:val="center"/>
+          </w:tcPr>
+          <w:p>
+            <w:pPr>
+              <w:jc w:val="center"/>
+              <w:rPr>
+                <w:rFonts w:ascii="Arial" w:eastAsia="Arial" w:hAnsi="Arial" w:cs="Arial"/>
+                <w:noProof/>
+                <w:color w:val="auto"/>
+                <w:sz w:val="24"/>
+                <w:szCs w:val="24"/>
+              </w:rPr>
+            </w:pPr>
+            <w:r>
+              <w:rPr>
+                <w:rFonts w:ascii="Arial" w:eastAsia="Arial" w:hAnsi="Arial" w:cs="Arial"/>
+                <w:noProof/>
+                <w:color w:val="auto"/>
+                <w:sz w:val="24"/>
+                <w:szCs w:val="24"/>
+              </w:rPr>
+              <w:t>13</w:t>
+            </w:r>
+          </w:p>
+        </w:tc>
+        <w:tc>
+          <w:tcPr>
+            <w:tcW w:w="1418" w:type="dxa"/>
+            <w:vAlign w:val="center"/>
+          </w:tcPr>
+          <w:p>
+            <w:pPr>
+              <w:jc w:val="center"/>
+              <w:rPr>
+                <w:rFonts w:ascii="Arial" w:eastAsia="Arial" w:hAnsi="Arial" w:cs="Arial"/>
+                <w:noProof/>
+                <w:color w:val="auto"/>
+                <w:sz w:val="24"/>
+                <w:szCs w:val="24"/>
+              </w:rPr>
+            </w:pPr>
+            <w:r>
+              <w:rPr>
+                <w:rFonts w:ascii="Arial" w:eastAsia="Arial" w:hAnsi="Arial" w:cs="Arial"/>
+                <w:noProof/>
+                <w:color w:val="auto"/>
+                <w:sz w:val="24"/>
+                <w:szCs w:val="24"/>
+              </w:rPr>
+              <w:t>3</w:t>
+            </w:r>
+          </w:p>
+        </w:tc>
+      </w:tr>
     </w:tbl>
     <w:p/>
     <w:p>
       <w:pPr>
         <w:pStyle w:val="Ttulo1"/>
       </w:pPr>
+      <w:bookmarkStart w:id="17" w:name="_Toc121486520"/>
       <w:r>
         <w:t>Premissas</w:t>
       </w:r>
       <w:r>
         <w:t xml:space="preserve"> / Restrições</w:t>
       </w:r>
+      <w:bookmarkEnd w:id="17"/>
     </w:p>
     <w:p/>
     <w:p>
       <w:pPr>
         <w:pStyle w:val="Ttulo2"/>
       </w:pPr>
+      <w:bookmarkStart w:id="18" w:name="_Toc121486521"/>
       <w:r>
         <w:t>Premissas</w:t>
       </w:r>
+      <w:bookmarkEnd w:id="18"/>
     </w:p>
     <w:p>
       <w:pPr>
@@ -6230,8 +8269,12 @@
       </w:pPr>
       <w:r>
         <w:br/>
+      </w:r>
+      <w:bookmarkStart w:id="19" w:name="_Toc121486522"/>
+      <w:r>
         <w:t>Restrições</w:t>
       </w:r>
+      <w:bookmarkEnd w:id="19"/>
     </w:p>
     <w:p>
       <w:pPr>
@@ -6323,11 +8366,14 @@
       <w:pPr>
         <w:pStyle w:val="Ttulo1"/>
       </w:pPr>
-      <w:bookmarkStart w:id="1" w:name="_Toc113314173"/>
-      <w:r>
+      <w:bookmarkStart w:id="20" w:name="_Toc113314173"/>
+      <w:bookmarkStart w:id="21" w:name="_Toc121486523"/>
+      <w:r>
+        <w:lastRenderedPageBreak/>
         <w:t>Diagrama de Negócios</w:t>
       </w:r>
-      <w:bookmarkEnd w:id="1"/>
+      <w:bookmarkEnd w:id="20"/>
+      <w:bookmarkEnd w:id="21"/>
     </w:p>
     <w:p>
       <w:pPr>
@@ -6338,8 +8384,8 @@
           <w:noProof/>
         </w:rPr>
         <w:drawing>
-          <wp:inline distT="0" distB="0" distL="0" distR="0" wp14:anchorId="76A74E50" wp14:editId="755D5D0A">
-            <wp:extent cx="6397875" cy="3651157"/>
+          <wp:inline distT="0" distB="0" distL="0" distR="0" wp14:anchorId="76A74E50" wp14:editId="6215DA13">
+            <wp:extent cx="6123042" cy="3494314"/>
             <wp:effectExtent l="0" t="0" r="0" b="0"/>
             <wp:docPr id="3" name="Imagem 3"/>
             <wp:cNvGraphicFramePr>
@@ -6355,7 +8401,7 @@
                     </pic:cNvPicPr>
                   </pic:nvPicPr>
                   <pic:blipFill>
-                    <a:blip r:embed="rId13" cstate="print">
+                    <a:blip r:embed="rId19" cstate="print">
                       <a:extLst>
                         <a:ext uri="{28A0092B-C50C-407E-A947-70E740481C1C}">
                           <a14:useLocalDpi xmlns:a14="http://schemas.microsoft.com/office/drawing/2010/main" val="0"/>
@@ -6370,7 +8416,7 @@
                   <pic:spPr bwMode="auto">
                     <a:xfrm>
                       <a:off x="0" y="0"/>
-                      <a:ext cx="6413490" cy="3660068"/>
+                      <a:ext cx="6147357" cy="3508190"/>
                     </a:xfrm>
                     <a:prstGeom prst="rect">
                       <a:avLst/>
@@ -6400,10 +8446,11 @@
       <w:pPr>
         <w:pStyle w:val="Ttulo1"/>
       </w:pPr>
-      <w:r>
-        <w:lastRenderedPageBreak/>
+      <w:bookmarkStart w:id="22" w:name="_Toc121486524"/>
+      <w:r>
         <w:t>Diagrama de Solução</w:t>
       </w:r>
+      <w:bookmarkEnd w:id="22"/>
     </w:p>
     <w:p>
       <w:r>
@@ -6411,9 +8458,9 @@
           <w:noProof/>
         </w:rPr>
         <w:drawing>
-          <wp:inline distT="0" distB="0" distL="0" distR="0" wp14:anchorId="732B7B28" wp14:editId="66209382">
-            <wp:extent cx="6334760" cy="3393440"/>
-            <wp:effectExtent l="0" t="0" r="0" b="0"/>
+          <wp:inline distT="0" distB="0" distL="0" distR="0" wp14:anchorId="732B7B28" wp14:editId="1B539ED7">
+            <wp:extent cx="6106886" cy="3271371"/>
+            <wp:effectExtent l="0" t="0" r="8255" b="5715"/>
             <wp:docPr id="5" name="Imagem 5"/>
             <wp:cNvGraphicFramePr>
               <a:graphicFrameLocks xmlns:a="http://schemas.openxmlformats.org/drawingml/2006/main" noChangeAspect="1"/>
@@ -6428,7 +8475,7 @@
                     </pic:cNvPicPr>
                   </pic:nvPicPr>
                   <pic:blipFill>
-                    <a:blip r:embed="rId14" cstate="print">
+                    <a:blip r:embed="rId20" cstate="print">
                       <a:extLst>
                         <a:ext uri="{28A0092B-C50C-407E-A947-70E740481C1C}">
                           <a14:useLocalDpi xmlns:a14="http://schemas.microsoft.com/office/drawing/2010/main" val="0"/>
@@ -6443,7 +8490,7 @@
                   <pic:spPr bwMode="auto">
                     <a:xfrm>
                       <a:off x="0" y="0"/>
-                      <a:ext cx="6334760" cy="3393440"/>
+                      <a:ext cx="6110361" cy="3273232"/>
                     </a:xfrm>
                     <a:prstGeom prst="rect">
                       <a:avLst/>
@@ -6462,12 +8509,15 @@
     </w:p>
     <w:p>
       <w:pPr>
-        <w:jc w:val="center"/>
-        <w:rPr>
-          <w:rFonts w:eastAsia="Calibri"/>
-          <w:color w:val="4472C4" w:themeColor="accent1"/>
-        </w:rPr>
-      </w:pPr>
+        <w:pStyle w:val="Ttulo1"/>
+      </w:pPr>
+      <w:bookmarkStart w:id="23" w:name="_Toc113314174"/>
+      <w:bookmarkStart w:id="24" w:name="_Toc121486525"/>
+      <w:r>
+        <w:t>Ferramenta Escolhida</w:t>
+      </w:r>
+      <w:bookmarkEnd w:id="23"/>
+      <w:bookmarkEnd w:id="24"/>
     </w:p>
     <w:p>
       <w:pPr>
@@ -6481,23 +8531,63 @@
     </w:p>
     <w:p>
       <w:pPr>
-        <w:pStyle w:val="Ttulo1"/>
-      </w:pPr>
-      <w:bookmarkStart w:id="2" w:name="_Toc113314174"/>
-      <w:r>
-        <w:t>Ferramenta Escolhida</w:t>
-      </w:r>
-      <w:bookmarkEnd w:id="2"/>
+        <w:jc w:val="both"/>
+        <w:rPr>
+          <w:rFonts w:eastAsia="Arial" w:cs="Arial"/>
+          <w:color w:val="auto"/>
+          <w:sz w:val="24"/>
+          <w:szCs w:val="24"/>
+        </w:rPr>
+      </w:pPr>
+      <w:r>
+        <w:rPr>
+          <w:rFonts w:eastAsia="Arial" w:cs="Arial"/>
+          <w:color w:val="auto"/>
+          <w:sz w:val="24"/>
+          <w:szCs w:val="24"/>
+        </w:rPr>
+        <w:t xml:space="preserve">Sabendo que a utilização de uma boa ferramenta de gestão de projeto gera uma maior organização, acompanhamento, aprimoramento e controle do projeto, incluindo seus requisitos e a própria equipe, optamos pelo </w:t>
+      </w:r>
+      <w:proofErr w:type="spellStart"/>
+      <w:r>
+        <w:rPr>
+          <w:rFonts w:eastAsia="Arial" w:cs="Arial"/>
+          <w:color w:val="auto"/>
+          <w:sz w:val="24"/>
+          <w:szCs w:val="24"/>
+        </w:rPr>
+        <w:t>ClickUp</w:t>
+      </w:r>
+      <w:proofErr w:type="spellEnd"/>
+      <w:r>
+        <w:rPr>
+          <w:rFonts w:eastAsia="Arial" w:cs="Arial"/>
+          <w:color w:val="auto"/>
+          <w:sz w:val="24"/>
+          <w:szCs w:val="24"/>
+        </w:rPr>
+        <w:t>. Este pode ser definido como uma plataforma de trabalho baseada em nuvem e um gerenciador de tarefas, que fornece todas as ferramentas e recursos para conclusão do projeto de forma eficiente, visível e acessível.</w:t>
+      </w:r>
     </w:p>
     <w:p>
       <w:pPr>
         <w:jc w:val="both"/>
         <w:rPr>
-          <w:rFonts w:ascii="Arial" w:eastAsia="Arial" w:hAnsi="Arial" w:cs="Arial"/>
-          <w:sz w:val="24"/>
-          <w:szCs w:val="24"/>
-        </w:rPr>
-      </w:pPr>
+          <w:rFonts w:eastAsia="Arial" w:cs="Arial"/>
+          <w:color w:val="auto"/>
+          <w:sz w:val="24"/>
+          <w:szCs w:val="24"/>
+        </w:rPr>
+      </w:pPr>
+      <w:r>
+        <w:rPr>
+          <w:rFonts w:eastAsia="Arial" w:cs="Arial"/>
+          <w:color w:val="auto"/>
+          <w:sz w:val="24"/>
+          <w:szCs w:val="24"/>
+        </w:rPr>
+        <w:t xml:space="preserve"> </w:t>
+      </w:r>
     </w:p>
     <w:p>
       <w:pPr>
@@ -6516,66 +8606,7 @@
           <w:sz w:val="24"/>
           <w:szCs w:val="24"/>
         </w:rPr>
-        <w:t xml:space="preserve">Sabendo que a utilização de uma boa ferramenta de gestão de projeto gera uma maior organização, acompanhamento, aprimoramento e controle do projeto, incluindo seus requisitos e a própria equipe, optamos pelo </w:t>
-      </w:r>
-      <w:proofErr w:type="spellStart"/>
-      <w:r>
-        <w:rPr>
-          <w:rFonts w:eastAsia="Arial" w:cs="Arial"/>
-          <w:color w:val="auto"/>
-          <w:sz w:val="24"/>
-          <w:szCs w:val="24"/>
-        </w:rPr>
-        <w:t>ClickUp</w:t>
-      </w:r>
-      <w:proofErr w:type="spellEnd"/>
-      <w:r>
-        <w:rPr>
-          <w:rFonts w:eastAsia="Arial" w:cs="Arial"/>
-          <w:color w:val="auto"/>
-          <w:sz w:val="24"/>
-          <w:szCs w:val="24"/>
-        </w:rPr>
-        <w:t>. Este pode ser definido como uma plataforma de trabalho baseada em nuvem e um gerenciador de tarefas, que fornece todas as ferramentas e recursos para conclusão do projeto de forma eficiente, visível e acessível.</w:t>
-      </w:r>
-    </w:p>
-    <w:p>
-      <w:pPr>
-        <w:jc w:val="both"/>
-        <w:rPr>
-          <w:rFonts w:eastAsia="Arial" w:cs="Arial"/>
-          <w:color w:val="auto"/>
-          <w:sz w:val="24"/>
-          <w:szCs w:val="24"/>
-        </w:rPr>
-      </w:pPr>
-      <w:r>
-        <w:rPr>
-          <w:rFonts w:eastAsia="Arial" w:cs="Arial"/>
-          <w:color w:val="auto"/>
-          <w:sz w:val="24"/>
-          <w:szCs w:val="24"/>
-        </w:rPr>
-        <w:t xml:space="preserve"> </w:t>
-      </w:r>
-    </w:p>
-    <w:p>
-      <w:pPr>
-        <w:jc w:val="both"/>
-        <w:rPr>
-          <w:rFonts w:eastAsia="Arial" w:cs="Arial"/>
-          <w:color w:val="auto"/>
-          <w:sz w:val="24"/>
-          <w:szCs w:val="24"/>
-        </w:rPr>
-      </w:pPr>
-      <w:r>
-        <w:rPr>
-          <w:rFonts w:eastAsia="Arial" w:cs="Arial"/>
-          <w:color w:val="auto"/>
-          <w:sz w:val="24"/>
-          <w:szCs w:val="24"/>
-        </w:rPr>
+        <w:lastRenderedPageBreak/>
         <w:t xml:space="preserve">Entre os motivos que levaram o grupo a optar pela ferramenta, estão: </w:t>
       </w:r>
     </w:p>
@@ -6827,7 +8858,6 @@
         <w:rPr>
           <w:noProof/>
         </w:rPr>
-        <w:lastRenderedPageBreak/>
         <w:drawing>
           <wp:inline distT="0" distB="0" distL="0" distR="0" wp14:anchorId="46EDB311" wp14:editId="0E12E260">
             <wp:extent cx="5608320" cy="2700177"/>
@@ -6844,7 +8874,7 @@
                     <pic:cNvPicPr/>
                   </pic:nvPicPr>
                   <pic:blipFill>
-                    <a:blip r:embed="rId15"/>
+                    <a:blip r:embed="rId21"/>
                     <a:stretch>
                       <a:fillRect/>
                     </a:stretch>
@@ -6895,9 +8925,11 @@
       <w:r>
         <w:t xml:space="preserve"> </w:t>
       </w:r>
+      <w:bookmarkStart w:id="25" w:name="_Toc121486526"/>
       <w:r>
         <w:t>Marcos do Projeto</w:t>
       </w:r>
+      <w:bookmarkEnd w:id="25"/>
     </w:p>
     <w:p/>
     <w:p>
@@ -7018,9 +9050,12 @@
       <w:pPr>
         <w:pStyle w:val="Ttulo1"/>
       </w:pPr>
-      <w:r>
+      <w:bookmarkStart w:id="26" w:name="_Toc121486527"/>
+      <w:r>
+        <w:lastRenderedPageBreak/>
         <w:t>Planilha de Riscos</w:t>
       </w:r>
+      <w:bookmarkEnd w:id="26"/>
     </w:p>
     <w:p>
       <w:r>
@@ -7045,7 +9080,7 @@
                     </pic:cNvPicPr>
                   </pic:nvPicPr>
                   <pic:blipFill>
-                    <a:blip r:embed="rId16">
+                    <a:blip r:embed="rId22">
                       <a:extLst>
                         <a:ext uri="{28A0092B-C50C-407E-A947-70E740481C1C}">
                           <a14:useLocalDpi xmlns:a14="http://schemas.microsoft.com/office/drawing/2010/main" val="0"/>
@@ -7086,13 +9121,12 @@
       <w:pPr>
         <w:pStyle w:val="Ttulo1"/>
       </w:pPr>
+      <w:bookmarkStart w:id="27" w:name="_Toc121486528"/>
       <w:proofErr w:type="spellStart"/>
       <w:r>
-        <w:t>Analytic</w:t>
-      </w:r>
-      <w:r>
-        <w:t>s</w:t>
-      </w:r>
+        <w:t>Analytics</w:t>
+      </w:r>
+      <w:bookmarkEnd w:id="27"/>
       <w:proofErr w:type="spellEnd"/>
       <w:r>
         <w:t xml:space="preserve"> </w:t>
@@ -7127,7 +9161,7 @@
                     </pic:cNvPicPr>
                   </pic:nvPicPr>
                   <pic:blipFill>
-                    <a:blip r:embed="rId17">
+                    <a:blip r:embed="rId23">
                       <a:extLst>
                         <a:ext uri="{28A0092B-C50C-407E-A947-70E740481C1C}">
                           <a14:useLocalDpi xmlns:a14="http://schemas.microsoft.com/office/drawing/2010/main" val="0"/>
@@ -7161,6 +9195,12 @@
     </w:p>
     <w:p>
       <w:pPr>
+        <w:spacing w:before="0" w:after="160" w:line="259" w:lineRule="auto"/>
+      </w:pPr>
+    </w:p>
+    <w:p/>
+    <w:p>
+      <w:pPr>
         <w:pStyle w:val="PargrafodaLista"/>
       </w:pPr>
     </w:p>
@@ -7169,21 +9209,8 @@
         <w:pStyle w:val="PargrafodaLista"/>
       </w:pPr>
     </w:p>
-    <w:p>
-      <w:pPr>
-        <w:pStyle w:val="PargrafodaLista"/>
-      </w:pPr>
-    </w:p>
-    <w:p>
-      <w:pPr>
-        <w:pStyle w:val="PargrafodaLista"/>
-      </w:pPr>
-    </w:p>
     <w:sectPr>
-      <w:headerReference w:type="even" r:id="rId18"/>
-      <w:headerReference w:type="default" r:id="rId19"/>
-      <w:headerReference w:type="first" r:id="rId20"/>
-      <w:footerReference w:type="first" r:id="rId21"/>
+      <w:type w:val="continuous"/>
       <w:pgSz w:w="11906" w:h="16838" w:code="9"/>
       <w:pgMar w:top="964" w:right="964" w:bottom="964" w:left="964" w:header="709" w:footer="709" w:gutter="0"/>
       <w:pgNumType w:start="0"/>
@@ -11198,7 +13225,908 @@
       <w:lang w:eastAsia="pt-BR"/>
     </w:rPr>
   </w:style>
+  <w:style w:type="paragraph" w:styleId="CabealhodoSumrio">
+    <w:name w:val="TOC Heading"/>
+    <w:basedOn w:val="Ttulo1"/>
+    <w:next w:val="Normal"/>
+    <w:uiPriority w:val="39"/>
+    <w:unhideWhenUsed/>
+    <w:qFormat/>
+    <w:rsid w:val="00277246"/>
+    <w:pPr>
+      <w:spacing w:line="259" w:lineRule="auto"/>
+      <w:outlineLvl w:val="9"/>
+    </w:pPr>
+    <w:rPr>
+      <w:rFonts w:asciiTheme="majorHAnsi" w:hAnsiTheme="majorHAnsi"/>
+      <w:b w:val="0"/>
+      <w:bCs w:val="0"/>
+      <w:kern w:val="0"/>
+    </w:rPr>
+  </w:style>
+  <w:style w:type="paragraph" w:styleId="Sumrio1">
+    <w:name w:val="toc 1"/>
+    <w:basedOn w:val="Normal"/>
+    <w:next w:val="Normal"/>
+    <w:autoRedefine/>
+    <w:uiPriority w:val="39"/>
+    <w:unhideWhenUsed/>
+    <w:rsid w:val="00277246"/>
+    <w:pPr>
+      <w:spacing w:after="100"/>
+    </w:pPr>
+  </w:style>
+  <w:style w:type="paragraph" w:styleId="Sumrio2">
+    <w:name w:val="toc 2"/>
+    <w:basedOn w:val="Normal"/>
+    <w:next w:val="Normal"/>
+    <w:autoRedefine/>
+    <w:uiPriority w:val="39"/>
+    <w:unhideWhenUsed/>
+    <w:rsid w:val="00277246"/>
+    <w:pPr>
+      <w:spacing w:after="100"/>
+      <w:ind w:left="220"/>
+    </w:pPr>
+  </w:style>
 </w:styles>
+</file>
+
+<file path=word/charts/chart1.xml><?xml version="1.0" encoding="utf-8"?>
+<c:chartSpace xmlns:c="http://schemas.openxmlformats.org/drawingml/2006/chart" xmlns:a="http://schemas.openxmlformats.org/drawingml/2006/main" xmlns:r="http://schemas.openxmlformats.org/officeDocument/2006/relationships" xmlns:c16r2="http://schemas.microsoft.com/office/drawing/2015/06/chart">
+  <c:date1904 val="0"/>
+  <c:lang val="pt-BR"/>
+  <c:roundedCorners val="0"/>
+  <mc:AlternateContent xmlns:mc="http://schemas.openxmlformats.org/markup-compatibility/2006">
+    <mc:Choice xmlns:c14="http://schemas.microsoft.com/office/drawing/2007/8/2/chart" Requires="c14">
+      <c14:style val="102"/>
+    </mc:Choice>
+    <mc:Fallback>
+      <c:style val="2"/>
+    </mc:Fallback>
+  </mc:AlternateContent>
+  <c:chart>
+    <c:title>
+      <c:overlay val="0"/>
+      <c:spPr>
+        <a:noFill/>
+        <a:ln>
+          <a:noFill/>
+        </a:ln>
+        <a:effectLst/>
+      </c:spPr>
+      <c:txPr>
+        <a:bodyPr rot="0" spcFirstLastPara="1" vertOverflow="ellipsis" vert="horz" wrap="square" anchor="ctr" anchorCtr="1"/>
+        <a:lstStyle/>
+        <a:p>
+          <a:pPr>
+            <a:defRPr sz="1400" b="0" i="0" u="none" strike="noStrike" kern="1200" spc="0" baseline="0">
+              <a:solidFill>
+                <a:schemeClr val="tx1">
+                  <a:lumMod val="65000"/>
+                  <a:lumOff val="35000"/>
+                </a:schemeClr>
+              </a:solidFill>
+              <a:latin typeface="+mn-lt"/>
+              <a:ea typeface="+mn-ea"/>
+              <a:cs typeface="+mn-cs"/>
+            </a:defRPr>
+          </a:pPr>
+          <a:endParaRPr lang="pt-BR"/>
+        </a:p>
+      </c:txPr>
+    </c:title>
+    <c:autoTitleDeleted val="0"/>
+    <c:plotArea>
+      <c:layout/>
+      <c:pieChart>
+        <c:varyColors val="1"/>
+        <c:ser>
+          <c:idx val="0"/>
+          <c:order val="0"/>
+          <c:tx>
+            <c:strRef>
+              <c:f>Planilha1!$B$1</c:f>
+              <c:strCache>
+                <c:ptCount val="1"/>
+                <c:pt idx="0">
+                  <c:v>Produtividade afetada</c:v>
+                </c:pt>
+              </c:strCache>
+            </c:strRef>
+          </c:tx>
+          <c:dPt>
+            <c:idx val="0"/>
+            <c:bubble3D val="0"/>
+            <c:spPr>
+              <a:solidFill>
+                <a:schemeClr val="accent1"/>
+              </a:solidFill>
+              <a:ln w="19050">
+                <a:solidFill>
+                  <a:schemeClr val="lt1"/>
+                </a:solidFill>
+              </a:ln>
+              <a:effectLst/>
+            </c:spPr>
+          </c:dPt>
+          <c:dPt>
+            <c:idx val="1"/>
+            <c:bubble3D val="0"/>
+            <c:spPr>
+              <a:solidFill>
+                <a:schemeClr val="accent2"/>
+              </a:solidFill>
+              <a:ln w="19050">
+                <a:solidFill>
+                  <a:schemeClr val="lt1"/>
+                </a:solidFill>
+              </a:ln>
+              <a:effectLst/>
+            </c:spPr>
+          </c:dPt>
+          <c:dPt>
+            <c:idx val="2"/>
+            <c:bubble3D val="0"/>
+            <c:spPr>
+              <a:solidFill>
+                <a:schemeClr val="accent3"/>
+              </a:solidFill>
+              <a:ln w="19050">
+                <a:solidFill>
+                  <a:schemeClr val="lt1"/>
+                </a:solidFill>
+              </a:ln>
+              <a:effectLst/>
+            </c:spPr>
+          </c:dPt>
+          <c:dLbls>
+            <c:spPr>
+              <a:noFill/>
+              <a:ln>
+                <a:noFill/>
+              </a:ln>
+              <a:effectLst/>
+            </c:spPr>
+            <c:txPr>
+              <a:bodyPr rot="0" spcFirstLastPara="1" vertOverflow="ellipsis" vert="horz" wrap="square" lIns="38100" tIns="19050" rIns="38100" bIns="19050" anchor="ctr" anchorCtr="1">
+                <a:spAutoFit/>
+              </a:bodyPr>
+              <a:lstStyle/>
+              <a:p>
+                <a:pPr>
+                  <a:defRPr sz="900" b="0" i="0" u="none" strike="noStrike" kern="1200" baseline="0">
+                    <a:solidFill>
+                      <a:schemeClr val="tx1">
+                        <a:lumMod val="75000"/>
+                        <a:lumOff val="25000"/>
+                      </a:schemeClr>
+                    </a:solidFill>
+                    <a:latin typeface="+mn-lt"/>
+                    <a:ea typeface="+mn-ea"/>
+                    <a:cs typeface="+mn-cs"/>
+                  </a:defRPr>
+                </a:pPr>
+                <a:endParaRPr lang="pt-BR"/>
+              </a:p>
+            </c:txPr>
+            <c:dLblPos val="bestFit"/>
+            <c:showLegendKey val="0"/>
+            <c:showVal val="1"/>
+            <c:showCatName val="0"/>
+            <c:showSerName val="0"/>
+            <c:showPercent val="0"/>
+            <c:showBubbleSize val="0"/>
+            <c:showLeaderLines val="1"/>
+            <c:leaderLines>
+              <c:spPr>
+                <a:ln w="9525" cap="flat" cmpd="sng" algn="ctr">
+                  <a:solidFill>
+                    <a:schemeClr val="tx1">
+                      <a:lumMod val="35000"/>
+                      <a:lumOff val="65000"/>
+                    </a:schemeClr>
+                  </a:solidFill>
+                  <a:round/>
+                </a:ln>
+                <a:effectLst/>
+              </c:spPr>
+            </c:leaderLines>
+            <c:extLst>
+              <c:ext xmlns:c15="http://schemas.microsoft.com/office/drawing/2012/chart" uri="{CE6537A1-D6FC-4f65-9D91-7224C49458BB}"/>
+            </c:extLst>
+          </c:dLbls>
+          <c:cat>
+            <c:strRef>
+              <c:f>Planilha1!$A$2:$A$4</c:f>
+              <c:strCache>
+                <c:ptCount val="3"/>
+                <c:pt idx="0">
+                  <c:v>Afetados</c:v>
+                </c:pt>
+                <c:pt idx="1">
+                  <c:v>Parcialmente afetados</c:v>
+                </c:pt>
+                <c:pt idx="2">
+                  <c:v>Não afetados</c:v>
+                </c:pt>
+              </c:strCache>
+            </c:strRef>
+          </c:cat>
+          <c:val>
+            <c:numRef>
+              <c:f>Planilha1!$B$2:$B$4</c:f>
+              <c:numCache>
+                <c:formatCode>General</c:formatCode>
+                <c:ptCount val="3"/>
+                <c:pt idx="0">
+                  <c:v>17</c:v>
+                </c:pt>
+                <c:pt idx="1">
+                  <c:v>6</c:v>
+                </c:pt>
+                <c:pt idx="2">
+                  <c:v>6</c:v>
+                </c:pt>
+              </c:numCache>
+            </c:numRef>
+          </c:val>
+          <c:extLst>
+            <c:ext xmlns:c16="http://schemas.microsoft.com/office/drawing/2014/chart" uri="{C3380CC4-5D6E-409C-BE32-E72D297353CC}">
+              <c16:uniqueId val="{00000000-1AE5-47E2-8B44-D0B5881A38EE}"/>
+            </c:ext>
+          </c:extLst>
+        </c:ser>
+        <c:dLbls>
+          <c:dLblPos val="bestFit"/>
+          <c:showLegendKey val="0"/>
+          <c:showVal val="1"/>
+          <c:showCatName val="0"/>
+          <c:showSerName val="0"/>
+          <c:showPercent val="0"/>
+          <c:showBubbleSize val="0"/>
+          <c:showLeaderLines val="1"/>
+        </c:dLbls>
+        <c:firstSliceAng val="0"/>
+      </c:pieChart>
+      <c:spPr>
+        <a:noFill/>
+        <a:ln>
+          <a:noFill/>
+        </a:ln>
+        <a:effectLst/>
+      </c:spPr>
+    </c:plotArea>
+    <c:legend>
+      <c:legendPos val="b"/>
+      <c:overlay val="0"/>
+      <c:spPr>
+        <a:noFill/>
+        <a:ln>
+          <a:noFill/>
+        </a:ln>
+        <a:effectLst/>
+      </c:spPr>
+      <c:txPr>
+        <a:bodyPr rot="0" spcFirstLastPara="1" vertOverflow="ellipsis" vert="horz" wrap="square" anchor="ctr" anchorCtr="1"/>
+        <a:lstStyle/>
+        <a:p>
+          <a:pPr>
+            <a:defRPr sz="900" b="0" i="0" u="none" strike="noStrike" kern="1200" baseline="0">
+              <a:solidFill>
+                <a:schemeClr val="tx1">
+                  <a:lumMod val="65000"/>
+                  <a:lumOff val="35000"/>
+                </a:schemeClr>
+              </a:solidFill>
+              <a:latin typeface="+mn-lt"/>
+              <a:ea typeface="+mn-ea"/>
+              <a:cs typeface="+mn-cs"/>
+            </a:defRPr>
+          </a:pPr>
+          <a:endParaRPr lang="pt-BR"/>
+        </a:p>
+      </c:txPr>
+    </c:legend>
+    <c:plotVisOnly val="1"/>
+    <c:dispBlanksAs val="gap"/>
+    <c:extLst>
+      <c:ext xmlns:c16r3="http://schemas.microsoft.com/office/drawing/2017/03/chart" uri="{56B9EC1D-385E-4148-901F-78D8002777C0}">
+        <c16r3:dataDisplayOptions16>
+          <c16r3:dispNaAsBlank val="1"/>
+        </c16r3:dataDisplayOptions16>
+      </c:ext>
+    </c:extLst>
+    <c:showDLblsOverMax val="0"/>
+  </c:chart>
+  <c:spPr>
+    <a:solidFill>
+      <a:schemeClr val="bg1"/>
+    </a:solidFill>
+    <a:ln w="9525" cap="flat" cmpd="sng" algn="ctr">
+      <a:solidFill>
+        <a:schemeClr val="tx1">
+          <a:lumMod val="15000"/>
+          <a:lumOff val="85000"/>
+        </a:schemeClr>
+      </a:solidFill>
+      <a:round/>
+    </a:ln>
+    <a:effectLst/>
+  </c:spPr>
+  <c:txPr>
+    <a:bodyPr/>
+    <a:lstStyle/>
+    <a:p>
+      <a:pPr>
+        <a:defRPr/>
+      </a:pPr>
+      <a:endParaRPr lang="pt-BR"/>
+    </a:p>
+  </c:txPr>
+  <c:externalData r:id="rId3">
+    <c:autoUpdate val="0"/>
+  </c:externalData>
+</c:chartSpace>
+</file>
+
+<file path=word/charts/colors1.xml><?xml version="1.0" encoding="utf-8"?>
+<cs:colorStyle xmlns:cs="http://schemas.microsoft.com/office/drawing/2012/chartStyle" xmlns:a="http://schemas.openxmlformats.org/drawingml/2006/main" meth="cycle" id="10">
+  <a:schemeClr val="accent1"/>
+  <a:schemeClr val="accent2"/>
+  <a:schemeClr val="accent3"/>
+  <a:schemeClr val="accent4"/>
+  <a:schemeClr val="accent5"/>
+  <a:schemeClr val="accent6"/>
+  <cs:variation/>
+  <cs:variation>
+    <a:lumMod val="60000"/>
+  </cs:variation>
+  <cs:variation>
+    <a:lumMod val="80000"/>
+    <a:lumOff val="20000"/>
+  </cs:variation>
+  <cs:variation>
+    <a:lumMod val="80000"/>
+  </cs:variation>
+  <cs:variation>
+    <a:lumMod val="60000"/>
+    <a:lumOff val="40000"/>
+  </cs:variation>
+  <cs:variation>
+    <a:lumMod val="50000"/>
+  </cs:variation>
+  <cs:variation>
+    <a:lumMod val="70000"/>
+    <a:lumOff val="30000"/>
+  </cs:variation>
+  <cs:variation>
+    <a:lumMod val="70000"/>
+  </cs:variation>
+  <cs:variation>
+    <a:lumMod val="50000"/>
+    <a:lumOff val="50000"/>
+  </cs:variation>
+</cs:colorStyle>
+</file>
+
+<file path=word/charts/style1.xml><?xml version="1.0" encoding="utf-8"?>
+<cs:chartStyle xmlns:cs="http://schemas.microsoft.com/office/drawing/2012/chartStyle" xmlns:a="http://schemas.openxmlformats.org/drawingml/2006/main" id="251">
+  <cs:axisTitle>
+    <cs:lnRef idx="0"/>
+    <cs:fillRef idx="0"/>
+    <cs:effectRef idx="0"/>
+    <cs:fontRef idx="minor">
+      <a:schemeClr val="tx1">
+        <a:lumMod val="65000"/>
+        <a:lumOff val="35000"/>
+      </a:schemeClr>
+    </cs:fontRef>
+    <cs:defRPr sz="1000" kern="1200"/>
+  </cs:axisTitle>
+  <cs:categoryAxis>
+    <cs:lnRef idx="0"/>
+    <cs:fillRef idx="0"/>
+    <cs:effectRef idx="0"/>
+    <cs:fontRef idx="minor">
+      <a:schemeClr val="tx1">
+        <a:lumMod val="65000"/>
+        <a:lumOff val="35000"/>
+      </a:schemeClr>
+    </cs:fontRef>
+    <cs:spPr>
+      <a:ln w="9525" cap="flat" cmpd="sng" algn="ctr">
+        <a:solidFill>
+          <a:schemeClr val="tx1">
+            <a:lumMod val="15000"/>
+            <a:lumOff val="85000"/>
+          </a:schemeClr>
+        </a:solidFill>
+        <a:round/>
+      </a:ln>
+    </cs:spPr>
+    <cs:defRPr sz="900" kern="1200"/>
+  </cs:categoryAxis>
+  <cs:chartArea mods="allowNoFillOverride allowNoLineOverride">
+    <cs:lnRef idx="0"/>
+    <cs:fillRef idx="0"/>
+    <cs:effectRef idx="0"/>
+    <cs:fontRef idx="minor">
+      <a:schemeClr val="tx1"/>
+    </cs:fontRef>
+    <cs:spPr>
+      <a:solidFill>
+        <a:schemeClr val="bg1"/>
+      </a:solidFill>
+      <a:ln w="9525" cap="flat" cmpd="sng" algn="ctr">
+        <a:solidFill>
+          <a:schemeClr val="tx1">
+            <a:lumMod val="15000"/>
+            <a:lumOff val="85000"/>
+          </a:schemeClr>
+        </a:solidFill>
+        <a:round/>
+      </a:ln>
+    </cs:spPr>
+    <cs:defRPr sz="900" kern="1200"/>
+  </cs:chartArea>
+  <cs:dataLabel>
+    <cs:lnRef idx="0"/>
+    <cs:fillRef idx="0"/>
+    <cs:effectRef idx="0"/>
+    <cs:fontRef idx="minor">
+      <a:schemeClr val="tx1">
+        <a:lumMod val="75000"/>
+        <a:lumOff val="25000"/>
+      </a:schemeClr>
+    </cs:fontRef>
+    <cs:defRPr sz="900" kern="1200"/>
+  </cs:dataLabel>
+  <cs:dataLabelCallout>
+    <cs:lnRef idx="0"/>
+    <cs:fillRef idx="0"/>
+    <cs:effectRef idx="0"/>
+    <cs:fontRef idx="minor">
+      <a:schemeClr val="dk1">
+        <a:lumMod val="65000"/>
+        <a:lumOff val="35000"/>
+      </a:schemeClr>
+    </cs:fontRef>
+    <cs:spPr>
+      <a:solidFill>
+        <a:schemeClr val="lt1"/>
+      </a:solidFill>
+      <a:ln>
+        <a:solidFill>
+          <a:schemeClr val="dk1">
+            <a:lumMod val="25000"/>
+            <a:lumOff val="75000"/>
+          </a:schemeClr>
+        </a:solidFill>
+      </a:ln>
+    </cs:spPr>
+    <cs:defRPr sz="900" kern="1200"/>
+    <cs:bodyPr rot="0" spcFirstLastPara="1" vertOverflow="clip" horzOverflow="clip" vert="horz" wrap="square" lIns="36576" tIns="18288" rIns="36576" bIns="18288" anchor="ctr" anchorCtr="1">
+      <a:spAutoFit/>
+    </cs:bodyPr>
+  </cs:dataLabelCallout>
+  <cs:dataPoint>
+    <cs:lnRef idx="0"/>
+    <cs:fillRef idx="1">
+      <cs:styleClr val="auto"/>
+    </cs:fillRef>
+    <cs:effectRef idx="0"/>
+    <cs:fontRef idx="minor">
+      <a:schemeClr val="tx1"/>
+    </cs:fontRef>
+    <cs:spPr>
+      <a:ln w="19050">
+        <a:solidFill>
+          <a:schemeClr val="lt1"/>
+        </a:solidFill>
+      </a:ln>
+    </cs:spPr>
+  </cs:dataPoint>
+  <cs:dataPoint3D>
+    <cs:lnRef idx="0"/>
+    <cs:fillRef idx="1">
+      <cs:styleClr val="auto"/>
+    </cs:fillRef>
+    <cs:effectRef idx="0"/>
+    <cs:fontRef idx="minor">
+      <a:schemeClr val="tx1"/>
+    </cs:fontRef>
+    <cs:spPr>
+      <a:ln w="25400">
+        <a:solidFill>
+          <a:schemeClr val="lt1"/>
+        </a:solidFill>
+      </a:ln>
+    </cs:spPr>
+  </cs:dataPoint3D>
+  <cs:dataPointLine>
+    <cs:lnRef idx="0">
+      <cs:styleClr val="auto"/>
+    </cs:lnRef>
+    <cs:fillRef idx="0"/>
+    <cs:effectRef idx="0"/>
+    <cs:fontRef idx="minor">
+      <a:schemeClr val="tx1"/>
+    </cs:fontRef>
+    <cs:spPr>
+      <a:ln w="28575" cap="rnd">
+        <a:solidFill>
+          <a:schemeClr val="phClr"/>
+        </a:solidFill>
+        <a:round/>
+      </a:ln>
+    </cs:spPr>
+  </cs:dataPointLine>
+  <cs:dataPointMarker>
+    <cs:lnRef idx="0">
+      <cs:styleClr val="auto"/>
+    </cs:lnRef>
+    <cs:fillRef idx="1">
+      <cs:styleClr val="auto"/>
+    </cs:fillRef>
+    <cs:effectRef idx="0"/>
+    <cs:fontRef idx="minor">
+      <a:schemeClr val="tx1"/>
+    </cs:fontRef>
+    <cs:spPr>
+      <a:ln w="9525">
+        <a:solidFill>
+          <a:schemeClr val="phClr"/>
+        </a:solidFill>
+      </a:ln>
+    </cs:spPr>
+  </cs:dataPointMarker>
+  <cs:dataPointMarkerLayout symbol="circle" size="5"/>
+  <cs:dataPointWireframe>
+    <cs:lnRef idx="0">
+      <cs:styleClr val="auto"/>
+    </cs:lnRef>
+    <cs:fillRef idx="0"/>
+    <cs:effectRef idx="0"/>
+    <cs:fontRef idx="minor">
+      <a:schemeClr val="tx1"/>
+    </cs:fontRef>
+    <cs:spPr>
+      <a:ln w="9525" cap="rnd">
+        <a:solidFill>
+          <a:schemeClr val="phClr"/>
+        </a:solidFill>
+        <a:round/>
+      </a:ln>
+    </cs:spPr>
+  </cs:dataPointWireframe>
+  <cs:dataTable>
+    <cs:lnRef idx="0"/>
+    <cs:fillRef idx="0"/>
+    <cs:effectRef idx="0"/>
+    <cs:fontRef idx="minor">
+      <a:schemeClr val="tx1">
+        <a:lumMod val="65000"/>
+        <a:lumOff val="35000"/>
+      </a:schemeClr>
+    </cs:fontRef>
+    <cs:spPr>
+      <a:noFill/>
+      <a:ln w="9525" cap="flat" cmpd="sng" algn="ctr">
+        <a:solidFill>
+          <a:schemeClr val="tx1">
+            <a:lumMod val="15000"/>
+            <a:lumOff val="85000"/>
+          </a:schemeClr>
+        </a:solidFill>
+        <a:round/>
+      </a:ln>
+    </cs:spPr>
+    <cs:defRPr sz="900" kern="1200"/>
+  </cs:dataTable>
+  <cs:downBar>
+    <cs:lnRef idx="0"/>
+    <cs:fillRef idx="0"/>
+    <cs:effectRef idx="0"/>
+    <cs:fontRef idx="minor">
+      <a:schemeClr val="tx1"/>
+    </cs:fontRef>
+    <cs:spPr>
+      <a:solidFill>
+        <a:schemeClr val="dk1">
+          <a:lumMod val="75000"/>
+          <a:lumOff val="25000"/>
+        </a:schemeClr>
+      </a:solidFill>
+      <a:ln w="9525" cap="flat" cmpd="sng" algn="ctr">
+        <a:solidFill>
+          <a:schemeClr val="tx1">
+            <a:lumMod val="65000"/>
+            <a:lumOff val="35000"/>
+          </a:schemeClr>
+        </a:solidFill>
+        <a:round/>
+      </a:ln>
+    </cs:spPr>
+  </cs:downBar>
+  <cs:dropLine>
+    <cs:lnRef idx="0"/>
+    <cs:fillRef idx="0"/>
+    <cs:effectRef idx="0"/>
+    <cs:fontRef idx="minor">
+      <a:schemeClr val="tx1"/>
+    </cs:fontRef>
+    <cs:spPr>
+      <a:ln w="9525" cap="flat" cmpd="sng" algn="ctr">
+        <a:solidFill>
+          <a:schemeClr val="tx1">
+            <a:lumMod val="35000"/>
+            <a:lumOff val="65000"/>
+          </a:schemeClr>
+        </a:solidFill>
+        <a:round/>
+      </a:ln>
+    </cs:spPr>
+  </cs:dropLine>
+  <cs:errorBar>
+    <cs:lnRef idx="0"/>
+    <cs:fillRef idx="0"/>
+    <cs:effectRef idx="0"/>
+    <cs:fontRef idx="minor">
+      <a:schemeClr val="tx1"/>
+    </cs:fontRef>
+    <cs:spPr>
+      <a:ln w="9525" cap="flat" cmpd="sng" algn="ctr">
+        <a:solidFill>
+          <a:schemeClr val="tx1">
+            <a:lumMod val="65000"/>
+            <a:lumOff val="35000"/>
+          </a:schemeClr>
+        </a:solidFill>
+        <a:round/>
+      </a:ln>
+    </cs:spPr>
+  </cs:errorBar>
+  <cs:floor>
+    <cs:lnRef idx="0"/>
+    <cs:fillRef idx="0"/>
+    <cs:effectRef idx="0"/>
+    <cs:fontRef idx="minor">
+      <a:schemeClr val="tx1"/>
+    </cs:fontRef>
+    <cs:spPr>
+      <a:noFill/>
+      <a:ln>
+        <a:noFill/>
+      </a:ln>
+    </cs:spPr>
+  </cs:floor>
+  <cs:gridlineMajor>
+    <cs:lnRef idx="0"/>
+    <cs:fillRef idx="0"/>
+    <cs:effectRef idx="0"/>
+    <cs:fontRef idx="minor">
+      <a:schemeClr val="tx1"/>
+    </cs:fontRef>
+    <cs:spPr>
+      <a:ln w="9525" cap="flat" cmpd="sng" algn="ctr">
+        <a:solidFill>
+          <a:schemeClr val="tx1">
+            <a:lumMod val="15000"/>
+            <a:lumOff val="85000"/>
+          </a:schemeClr>
+        </a:solidFill>
+        <a:round/>
+      </a:ln>
+    </cs:spPr>
+  </cs:gridlineMajor>
+  <cs:gridlineMinor>
+    <cs:lnRef idx="0"/>
+    <cs:fillRef idx="0"/>
+    <cs:effectRef idx="0"/>
+    <cs:fontRef idx="minor">
+      <a:schemeClr val="tx1"/>
+    </cs:fontRef>
+    <cs:spPr>
+      <a:ln w="9525" cap="flat" cmpd="sng" algn="ctr">
+        <a:solidFill>
+          <a:schemeClr val="tx1">
+            <a:lumMod val="5000"/>
+            <a:lumOff val="95000"/>
+          </a:schemeClr>
+        </a:solidFill>
+        <a:round/>
+      </a:ln>
+    </cs:spPr>
+  </cs:gridlineMinor>
+  <cs:hiLoLine>
+    <cs:lnRef idx="0"/>
+    <cs:fillRef idx="0"/>
+    <cs:effectRef idx="0"/>
+    <cs:fontRef idx="minor">
+      <a:schemeClr val="tx1"/>
+    </cs:fontRef>
+    <cs:spPr>
+      <a:ln w="9525" cap="flat" cmpd="sng" algn="ctr">
+        <a:solidFill>
+          <a:schemeClr val="tx1">
+            <a:lumMod val="50000"/>
+            <a:lumOff val="50000"/>
+          </a:schemeClr>
+        </a:solidFill>
+        <a:round/>
+      </a:ln>
+    </cs:spPr>
+  </cs:hiLoLine>
+  <cs:leaderLine>
+    <cs:lnRef idx="0"/>
+    <cs:fillRef idx="0"/>
+    <cs:effectRef idx="0"/>
+    <cs:fontRef idx="minor">
+      <a:schemeClr val="tx1"/>
+    </cs:fontRef>
+    <cs:spPr>
+      <a:ln w="9525" cap="flat" cmpd="sng" algn="ctr">
+        <a:solidFill>
+          <a:schemeClr val="tx1">
+            <a:lumMod val="35000"/>
+            <a:lumOff val="65000"/>
+          </a:schemeClr>
+        </a:solidFill>
+        <a:round/>
+      </a:ln>
+    </cs:spPr>
+  </cs:leaderLine>
+  <cs:legend>
+    <cs:lnRef idx="0"/>
+    <cs:fillRef idx="0"/>
+    <cs:effectRef idx="0"/>
+    <cs:fontRef idx="minor">
+      <a:schemeClr val="tx1">
+        <a:lumMod val="65000"/>
+        <a:lumOff val="35000"/>
+      </a:schemeClr>
+    </cs:fontRef>
+    <cs:defRPr sz="900" kern="1200"/>
+  </cs:legend>
+  <cs:plotArea mods="allowNoFillOverride allowNoLineOverride">
+    <cs:lnRef idx="0"/>
+    <cs:fillRef idx="0"/>
+    <cs:effectRef idx="0"/>
+    <cs:fontRef idx="minor">
+      <a:schemeClr val="tx1"/>
+    </cs:fontRef>
+  </cs:plotArea>
+  <cs:plotArea3D mods="allowNoFillOverride allowNoLineOverride">
+    <cs:lnRef idx="0"/>
+    <cs:fillRef idx="0"/>
+    <cs:effectRef idx="0"/>
+    <cs:fontRef idx="minor">
+      <a:schemeClr val="tx1"/>
+    </cs:fontRef>
+  </cs:plotArea3D>
+  <cs:seriesAxis>
+    <cs:lnRef idx="0"/>
+    <cs:fillRef idx="0"/>
+    <cs:effectRef idx="0"/>
+    <cs:fontRef idx="minor">
+      <a:schemeClr val="tx1">
+        <a:lumMod val="65000"/>
+        <a:lumOff val="35000"/>
+      </a:schemeClr>
+    </cs:fontRef>
+    <cs:defRPr sz="900" kern="1200"/>
+  </cs:seriesAxis>
+  <cs:seriesLine>
+    <cs:lnRef idx="0"/>
+    <cs:fillRef idx="0"/>
+    <cs:effectRef idx="0"/>
+    <cs:fontRef idx="minor">
+      <a:schemeClr val="tx1"/>
+    </cs:fontRef>
+    <cs:spPr>
+      <a:ln w="9525" cap="flat" cmpd="sng" algn="ctr">
+        <a:solidFill>
+          <a:schemeClr val="tx1">
+            <a:lumMod val="35000"/>
+            <a:lumOff val="65000"/>
+          </a:schemeClr>
+        </a:solidFill>
+        <a:round/>
+      </a:ln>
+    </cs:spPr>
+  </cs:seriesLine>
+  <cs:title>
+    <cs:lnRef idx="0"/>
+    <cs:fillRef idx="0"/>
+    <cs:effectRef idx="0"/>
+    <cs:fontRef idx="minor">
+      <a:schemeClr val="tx1">
+        <a:lumMod val="65000"/>
+        <a:lumOff val="35000"/>
+      </a:schemeClr>
+    </cs:fontRef>
+    <cs:defRPr sz="1400" b="0" kern="1200" spc="0" baseline="0"/>
+  </cs:title>
+  <cs:trendline>
+    <cs:lnRef idx="0">
+      <cs:styleClr val="auto"/>
+    </cs:lnRef>
+    <cs:fillRef idx="0"/>
+    <cs:effectRef idx="0"/>
+    <cs:fontRef idx="minor">
+      <a:schemeClr val="tx1"/>
+    </cs:fontRef>
+    <cs:spPr>
+      <a:ln w="19050" cap="rnd">
+        <a:solidFill>
+          <a:schemeClr val="phClr"/>
+        </a:solidFill>
+        <a:prstDash val="sysDot"/>
+      </a:ln>
+    </cs:spPr>
+  </cs:trendline>
+  <cs:trendlineLabel>
+    <cs:lnRef idx="0"/>
+    <cs:fillRef idx="0"/>
+    <cs:effectRef idx="0"/>
+    <cs:fontRef idx="minor">
+      <a:schemeClr val="tx1">
+        <a:lumMod val="65000"/>
+        <a:lumOff val="35000"/>
+      </a:schemeClr>
+    </cs:fontRef>
+    <cs:defRPr sz="900" kern="1200"/>
+  </cs:trendlineLabel>
+  <cs:upBar>
+    <cs:lnRef idx="0"/>
+    <cs:fillRef idx="0"/>
+    <cs:effectRef idx="0"/>
+    <cs:fontRef idx="minor">
+      <a:schemeClr val="tx1"/>
+    </cs:fontRef>
+    <cs:spPr>
+      <a:solidFill>
+        <a:schemeClr val="lt1"/>
+      </a:solidFill>
+      <a:ln w="9525" cap="flat" cmpd="sng" algn="ctr">
+        <a:solidFill>
+          <a:schemeClr val="tx1">
+            <a:lumMod val="65000"/>
+            <a:lumOff val="35000"/>
+          </a:schemeClr>
+        </a:solidFill>
+        <a:round/>
+      </a:ln>
+    </cs:spPr>
+  </cs:upBar>
+  <cs:valueAxis>
+    <cs:lnRef idx="0"/>
+    <cs:fillRef idx="0"/>
+    <cs:effectRef idx="0"/>
+    <cs:fontRef idx="minor">
+      <a:schemeClr val="tx1">
+        <a:lumMod val="65000"/>
+        <a:lumOff val="35000"/>
+      </a:schemeClr>
+    </cs:fontRef>
+    <cs:defRPr sz="900" kern="1200"/>
+  </cs:valueAxis>
+  <cs:wall>
+    <cs:lnRef idx="0"/>
+    <cs:fillRef idx="0"/>
+    <cs:effectRef idx="0"/>
+    <cs:fontRef idx="minor">
+      <a:schemeClr val="tx1"/>
+    </cs:fontRef>
+    <cs:spPr>
+      <a:noFill/>
+      <a:ln>
+        <a:noFill/>
+      </a:ln>
+    </cs:spPr>
+  </cs:wall>
+</cs:chartStyle>
 </file>
 
 <file path=word/theme/theme1.xml><?xml version="1.0" encoding="utf-8"?>
@@ -11497,6 +14425,10 @@
 </file>
 
 <file path=customXml/item1.xml><?xml version="1.0" encoding="utf-8"?>
+<b:Sources xmlns:b="http://schemas.openxmlformats.org/officeDocument/2006/bibliography" xmlns="http://schemas.openxmlformats.org/officeDocument/2006/bibliography" SelectedStyle="\APASixthEditionOfficeOnline.xsl" StyleName="APA" Version="6"/>
+</file>
+
+<file path=customXml/item2.xml><?xml version="1.0" encoding="utf-8"?>
 <?mso-contentType ?>
 <FormTemplates xmlns="http://schemas.microsoft.com/sharepoint/v3/contenttype/forms">
   <Display>DocumentLibraryForm</Display>
@@ -11505,11 +14437,18 @@
 </FormTemplates>
 </file>
 
-<file path=customXml/item2.xml><?xml version="1.0" encoding="utf-8"?>
-<b:Sources xmlns:b="http://schemas.openxmlformats.org/officeDocument/2006/bibliography" xmlns="http://schemas.openxmlformats.org/officeDocument/2006/bibliography" SelectedStyle="\APASixthEditionOfficeOnline.xsl" StyleName="APA" Version="6"/>
+<file path=customXml/item3.xml><?xml version="1.0" encoding="utf-8"?>
+<p:properties xmlns:p="http://schemas.microsoft.com/office/2006/metadata/properties" xmlns:xsi="http://www.w3.org/2001/XMLSchema-instance" xmlns:pc="http://schemas.microsoft.com/office/infopath/2007/PartnerControls">
+  <documentManagement>
+    <lcf76f155ced4ddcb4097134ff3c332f xmlns="0a53ad5e-08cc-4fba-9df9-747b79db3e02">
+      <Terms xmlns="http://schemas.microsoft.com/office/infopath/2007/PartnerControls"/>
+    </lcf76f155ced4ddcb4097134ff3c332f>
+    <TaxCatchAll xmlns="99f50afe-28e2-457c-9852-048361d66aad" xsi:nil="true"/>
+  </documentManagement>
+</p:properties>
 </file>
 
-<file path=customXml/item3.xml><?xml version="1.0" encoding="utf-8"?>
+<file path=customXml/item4.xml><?xml version="1.0" encoding="utf-8"?>
 <ct:contentTypeSchema xmlns:ct="http://schemas.microsoft.com/office/2006/metadata/contentType" xmlns:ma="http://schemas.microsoft.com/office/2006/metadata/properties/metaAttributes" ct:_="" ma:_="" ma:contentTypeName="Documento" ma:contentTypeID="0x0101007F8ECE7139958D46ABEDA89D12B90CBF" ma:contentTypeVersion="11" ma:contentTypeDescription="Crie um novo documento." ma:contentTypeScope="" ma:versionID="21e015a6802de694804c575cb15722cd">
   <xsd:schema xmlns:xsd="http://www.w3.org/2001/XMLSchema" xmlns:xs="http://www.w3.org/2001/XMLSchema" xmlns:p="http://schemas.microsoft.com/office/2006/metadata/properties" xmlns:ns2="0a53ad5e-08cc-4fba-9df9-747b79db3e02" xmlns:ns3="99f50afe-28e2-457c-9852-048361d66aad" targetNamespace="http://schemas.microsoft.com/office/2006/metadata/properties" ma:root="true" ma:fieldsID="2434ad73d381691fa3d497c2fd2bdd4c" ns2:_="" ns3:_="">
     <xsd:import namespace="0a53ad5e-08cc-4fba-9df9-747b79db3e02"/>
@@ -11698,18 +14637,15 @@
 </ct:contentTypeSchema>
 </file>
 
-<file path=customXml/item4.xml><?xml version="1.0" encoding="utf-8"?>
-<p:properties xmlns:p="http://schemas.microsoft.com/office/2006/metadata/properties" xmlns:xsi="http://www.w3.org/2001/XMLSchema-instance" xmlns:pc="http://schemas.microsoft.com/office/infopath/2007/PartnerControls">
-  <documentManagement>
-    <lcf76f155ced4ddcb4097134ff3c332f xmlns="0a53ad5e-08cc-4fba-9df9-747b79db3e02">
-      <Terms xmlns="http://schemas.microsoft.com/office/infopath/2007/PartnerControls"/>
-    </lcf76f155ced4ddcb4097134ff3c332f>
-    <TaxCatchAll xmlns="99f50afe-28e2-457c-9852-048361d66aad" xsi:nil="true"/>
-  </documentManagement>
-</p:properties>
+<file path=customXml/itemProps1.xml><?xml version="1.0" encoding="utf-8"?>
+<ds:datastoreItem xmlns:ds="http://schemas.openxmlformats.org/officeDocument/2006/customXml" ds:itemID="{43C36E59-8586-4352-8310-158AD4E65655}">
+  <ds:schemaRefs>
+    <ds:schemaRef ds:uri="http://schemas.openxmlformats.org/officeDocument/2006/bibliography"/>
+  </ds:schemaRefs>
+</ds:datastoreItem>
 </file>
 
-<file path=customXml/itemProps1.xml><?xml version="1.0" encoding="utf-8"?>
+<file path=customXml/itemProps2.xml><?xml version="1.0" encoding="utf-8"?>
 <ds:datastoreItem xmlns:ds="http://schemas.openxmlformats.org/officeDocument/2006/customXml" ds:itemID="{B52C9AD5-4F18-4494-A12B-C11EA8399E21}">
   <ds:schemaRefs>
     <ds:schemaRef ds:uri="http://schemas.microsoft.com/sharepoint/v3/contenttype/forms"/>
@@ -11717,15 +14653,18 @@
 </ds:datastoreItem>
 </file>
 
-<file path=customXml/itemProps2.xml><?xml version="1.0" encoding="utf-8"?>
-<ds:datastoreItem xmlns:ds="http://schemas.openxmlformats.org/officeDocument/2006/customXml" ds:itemID="{43C36E59-8586-4352-8310-158AD4E65655}">
+<file path=customXml/itemProps3.xml><?xml version="1.0" encoding="utf-8"?>
+<ds:datastoreItem xmlns:ds="http://schemas.openxmlformats.org/officeDocument/2006/customXml" ds:itemID="{79054B02-B215-46AC-9176-544339E93661}">
   <ds:schemaRefs>
-    <ds:schemaRef ds:uri="http://schemas.openxmlformats.org/officeDocument/2006/bibliography"/>
+    <ds:schemaRef ds:uri="http://schemas.microsoft.com/office/2006/metadata/properties"/>
+    <ds:schemaRef ds:uri="http://schemas.microsoft.com/office/infopath/2007/PartnerControls"/>
+    <ds:schemaRef ds:uri="0a53ad5e-08cc-4fba-9df9-747b79db3e02"/>
+    <ds:schemaRef ds:uri="99f50afe-28e2-457c-9852-048361d66aad"/>
   </ds:schemaRefs>
 </ds:datastoreItem>
 </file>
 
-<file path=customXml/itemProps3.xml><?xml version="1.0" encoding="utf-8"?>
+<file path=customXml/itemProps4.xml><?xml version="1.0" encoding="utf-8"?>
 <ds:datastoreItem xmlns:ds="http://schemas.openxmlformats.org/officeDocument/2006/customXml" ds:itemID="{A4DC0A27-FA5F-44DB-905C-A1401F5BD778}">
   <ds:schemaRefs>
     <ds:schemaRef ds:uri="http://schemas.microsoft.com/office/2006/metadata/contentType"/>
@@ -11742,15 +14681,4 @@
     <ds:schemaRef ds:uri="http://schemas.microsoft.com/internal/obd"/>
   </ds:schemaRefs>
 </ds:datastoreItem>
-</file>
-
-<file path=customXml/itemProps4.xml><?xml version="1.0" encoding="utf-8"?>
-<ds:datastoreItem xmlns:ds="http://schemas.openxmlformats.org/officeDocument/2006/customXml" ds:itemID="{79054B02-B215-46AC-9176-544339E93661}">
-  <ds:schemaRefs>
-    <ds:schemaRef ds:uri="http://schemas.microsoft.com/office/2006/metadata/properties"/>
-    <ds:schemaRef ds:uri="http://schemas.microsoft.com/office/infopath/2007/PartnerControls"/>
-    <ds:schemaRef ds:uri="0a53ad5e-08cc-4fba-9df9-747b79db3e02"/>
-    <ds:schemaRef ds:uri="99f50afe-28e2-457c-9852-048361d66aad"/>
-  </ds:schemaRefs>
-</ds:datastoreItem>
 </file>
</xml_diff>